<commit_message>
Update Response to Reviewer Comments.docx
</commit_message>
<xml_diff>
--- a/manuscript/BRM/Round 2/Response to Reviewer Comments.docx
+++ b/manuscript/BRM/Round 2/Response to Reviewer Comments.docx
@@ -35,25 +35,7 @@
           <w:color w:val="201F1E"/>
           <w:shd w:val="clear" w:color="auto" w:fill="FFFFFF"/>
         </w:rPr>
-        <w:t xml:space="preserve">Thank you for submitting your research to </w:t>
-      </w:r>
-      <w:proofErr w:type="spellStart"/>
-      <w:r>
-        <w:rPr>
-          <w:rFonts w:ascii="Segoe UI" w:hAnsi="Segoe UI" w:cs="Segoe UI"/>
-          <w:color w:val="201F1E"/>
-          <w:shd w:val="clear" w:color="auto" w:fill="FFFFFF"/>
-        </w:rPr>
-        <w:t>Behavior</w:t>
-      </w:r>
-      <w:proofErr w:type="spellEnd"/>
-      <w:r>
-        <w:rPr>
-          <w:rFonts w:ascii="Segoe UI" w:hAnsi="Segoe UI" w:cs="Segoe UI"/>
-          <w:color w:val="201F1E"/>
-          <w:shd w:val="clear" w:color="auto" w:fill="FFFFFF"/>
-        </w:rPr>
-        <w:t xml:space="preserve"> Research Methods.</w:t>
+        <w:t>Thank you for submitting your research to Behavior Research Methods.</w:t>
       </w:r>
       <w:r>
         <w:rPr>
@@ -509,7 +491,27 @@
           <w:shd w:val="clear" w:color="auto" w:fill="FFFFFF"/>
           <w:lang w:val="en-US"/>
         </w:rPr>
-        <w:t xml:space="preserve">AMP, participants don’t necessarily pause after each and every prime-target presentation, reflect on what they just saw, and then use this information to inform every individual target evaluation that they make. </w:t>
+        <w:t xml:space="preserve">AMP, participants don’t necessarily pause after </w:t>
+      </w:r>
+      <w:proofErr w:type="gramStart"/>
+      <w:r>
+        <w:rPr>
+          <w:rFonts w:ascii="Segoe UI" w:hAnsi="Segoe UI" w:cs="Segoe UI"/>
+          <w:color w:val="201F1E"/>
+          <w:shd w:val="clear" w:color="auto" w:fill="FFFFFF"/>
+          <w:lang w:val="en-US"/>
+        </w:rPr>
+        <w:t>each and every</w:t>
+      </w:r>
+      <w:proofErr w:type="gramEnd"/>
+      <w:r>
+        <w:rPr>
+          <w:rFonts w:ascii="Segoe UI" w:hAnsi="Segoe UI" w:cs="Segoe UI"/>
+          <w:color w:val="201F1E"/>
+          <w:shd w:val="clear" w:color="auto" w:fill="FFFFFF"/>
+          <w:lang w:val="en-US"/>
+        </w:rPr>
+        <w:t xml:space="preserve"> prime-target presentation, reflect on what they just saw, and then use this information to inform every individual target evaluation that they make. </w:t>
       </w:r>
       <w:r>
         <w:rPr>
@@ -776,7 +778,27 @@
           <w:shd w:val="clear" w:color="auto" w:fill="FFFFFF"/>
           <w:lang w:val="en-US"/>
         </w:rPr>
-        <w:t xml:space="preserve"> early on in the task may lead them to generate inferences that influence their subsequent performance </w:t>
+        <w:t xml:space="preserve"> </w:t>
+      </w:r>
+      <w:proofErr w:type="gramStart"/>
+      <w:r>
+        <w:rPr>
+          <w:rFonts w:ascii="Segoe UI" w:hAnsi="Segoe UI" w:cs="Segoe UI"/>
+          <w:color w:val="201F1E"/>
+          <w:shd w:val="clear" w:color="auto" w:fill="FFFFFF"/>
+          <w:lang w:val="en-US"/>
+        </w:rPr>
+        <w:t>early on in the</w:t>
+      </w:r>
+      <w:proofErr w:type="gramEnd"/>
+      <w:r>
+        <w:rPr>
+          <w:rFonts w:ascii="Segoe UI" w:hAnsi="Segoe UI" w:cs="Segoe UI"/>
+          <w:color w:val="201F1E"/>
+          <w:shd w:val="clear" w:color="auto" w:fill="FFFFFF"/>
+          <w:lang w:val="en-US"/>
+        </w:rPr>
+        <w:t xml:space="preserve"> task may lead them to generate inferences that influence their subsequent performance </w:t>
       </w:r>
       <w:r>
         <w:rPr>
@@ -1067,6 +1089,7 @@
           <w:lang w:val="en-US"/>
         </w:rPr>
       </w:pPr>
+      <w:proofErr w:type="gramStart"/>
       <w:r>
         <w:rPr>
           <w:rFonts w:ascii="Segoe UI" w:hAnsi="Segoe UI" w:cs="Segoe UI"/>
@@ -1094,7 +1117,91 @@
           <w:shd w:val="clear" w:color="auto" w:fill="FFFFFF"/>
           <w:lang w:val="en-US"/>
         </w:rPr>
-        <w:t>Our findings highlight a deep connection between performance on the IA-AMP and standard AMP. The fact that performance on the IA-AMP predicts the magnitude of standard AMPs that either come before or after it, both within and between different attitude domains, and when influence awareness is measured in different prospective and retrospective manners indicates that what holds in the former likely plays out in the latter. But this raises the question – how does influence awareness play out in standard AMPs? Is it that participants pause after each and every prime-target presentation, reflect on what they just saw, and then use this information to inform every individual target evaluation that they make? This seems unlikely to us given that trial latencies (while not critical to the effect or the task) are typically short. One alternative is that people don’t stop and reflect on every standard AMP trial but do stop and reflect on multiple trials, and this awareness of the prime’s influence grows as one completes the task. Yet another alternative is that stopping and reflecting on a single trial early on in the task may lead people to generate inferences that influence how they subsequently perform (e.g., “Certain primes keep influencing how I respond…” or “Certain stimuli [primes] keep flashing up on screen…maybe I’m supposed to respond to them in a particular way…”). In other words, as one Reviewer suggested, responding to the targets than follow primes may make people self-conscious about their performance, and attune them to possible explanations for that performance, that subsequently influence it. In short, future research could examine how influence awareness actually plays out within the standard AMP. This would not only provide useful information about the task itself, but also about influence awareness as a process.</w:t>
+        <w:t>Our</w:t>
+      </w:r>
+      <w:proofErr w:type="gramEnd"/>
+      <w:r>
+        <w:rPr>
+          <w:rFonts w:ascii="Segoe UI" w:hAnsi="Segoe UI" w:cs="Segoe UI"/>
+          <w:i/>
+          <w:iCs/>
+          <w:color w:val="201F1E"/>
+          <w:shd w:val="clear" w:color="auto" w:fill="FFFFFF"/>
+          <w:lang w:val="en-US"/>
+        </w:rPr>
+        <w:t xml:space="preserve"> findings highlight a deep connection between performance on the IA-AMP and standard AMP. The fact that performance on the IA-AMP predicts the magnitude of standard AMPs that either come before or after it, both within and between different attitude domains, and when influence awareness is measured in different prospective and retrospective manners indicates that what holds in the former likely plays out in the latter. But this raises the question – how does influence awareness play out in standard AMPs? Is it that participants pause after </w:t>
+      </w:r>
+      <w:proofErr w:type="gramStart"/>
+      <w:r>
+        <w:rPr>
+          <w:rFonts w:ascii="Segoe UI" w:hAnsi="Segoe UI" w:cs="Segoe UI"/>
+          <w:i/>
+          <w:iCs/>
+          <w:color w:val="201F1E"/>
+          <w:shd w:val="clear" w:color="auto" w:fill="FFFFFF"/>
+          <w:lang w:val="en-US"/>
+        </w:rPr>
+        <w:t>each and every</w:t>
+      </w:r>
+      <w:proofErr w:type="gramEnd"/>
+      <w:r>
+        <w:rPr>
+          <w:rFonts w:ascii="Segoe UI" w:hAnsi="Segoe UI" w:cs="Segoe UI"/>
+          <w:i/>
+          <w:iCs/>
+          <w:color w:val="201F1E"/>
+          <w:shd w:val="clear" w:color="auto" w:fill="FFFFFF"/>
+          <w:lang w:val="en-US"/>
+        </w:rPr>
+        <w:t xml:space="preserve"> prime-target presentation, reflect on what they just saw, and then use this information to inform every individual target evaluation that they make? This seems unlikely to us given that trial latencies (while not critical to the effect or the task) are typically short. One alternative is that people don’t stop and reflect on every standard AMP trial but do stop and reflect on multiple trials, and this awareness of the prime’s influence grows as one completes the task. Yet another alternative is that stopping and reflecting on a single trial </w:t>
+      </w:r>
+      <w:proofErr w:type="gramStart"/>
+      <w:r>
+        <w:rPr>
+          <w:rFonts w:ascii="Segoe UI" w:hAnsi="Segoe UI" w:cs="Segoe UI"/>
+          <w:i/>
+          <w:iCs/>
+          <w:color w:val="201F1E"/>
+          <w:shd w:val="clear" w:color="auto" w:fill="FFFFFF"/>
+          <w:lang w:val="en-US"/>
+        </w:rPr>
+        <w:t>early on in the</w:t>
+      </w:r>
+      <w:proofErr w:type="gramEnd"/>
+      <w:r>
+        <w:rPr>
+          <w:rFonts w:ascii="Segoe UI" w:hAnsi="Segoe UI" w:cs="Segoe UI"/>
+          <w:i/>
+          <w:iCs/>
+          <w:color w:val="201F1E"/>
+          <w:shd w:val="clear" w:color="auto" w:fill="FFFFFF"/>
+          <w:lang w:val="en-US"/>
+        </w:rPr>
+        <w:t xml:space="preserve"> task may lead people to generate inferences that influence how they subsequently perform (e.g., “Certain primes keep influencing how I respond…” or “Certain stimuli [primes] keep flashing up on screen…maybe I’m supposed to respond to them in a particular way…”). In other words, as one Reviewer suggested, responding to the targets than follow primes may make people self-conscious about their performance, and attune them to possible explanations for that performance, that subsequently influence it. In short, future research could examine how influence awareness </w:t>
+      </w:r>
+      <w:proofErr w:type="gramStart"/>
+      <w:r>
+        <w:rPr>
+          <w:rFonts w:ascii="Segoe UI" w:hAnsi="Segoe UI" w:cs="Segoe UI"/>
+          <w:i/>
+          <w:iCs/>
+          <w:color w:val="201F1E"/>
+          <w:shd w:val="clear" w:color="auto" w:fill="FFFFFF"/>
+          <w:lang w:val="en-US"/>
+        </w:rPr>
+        <w:t>actually plays</w:t>
+      </w:r>
+      <w:proofErr w:type="gramEnd"/>
+      <w:r>
+        <w:rPr>
+          <w:rFonts w:ascii="Segoe UI" w:hAnsi="Segoe UI" w:cs="Segoe UI"/>
+          <w:i/>
+          <w:iCs/>
+          <w:color w:val="201F1E"/>
+          <w:shd w:val="clear" w:color="auto" w:fill="FFFFFF"/>
+          <w:lang w:val="en-US"/>
+        </w:rPr>
+        <w:t xml:space="preserve"> out within the standard AMP. This would not only provide useful information about the task itself, but also about influence awareness as a process.</w:t>
       </w:r>
       <w:r>
         <w:rPr>
@@ -1387,25 +1494,7 @@
           <w:color w:val="201F1E"/>
           <w:shd w:val="clear" w:color="auto" w:fill="FFFFFF"/>
         </w:rPr>
-        <w:t xml:space="preserve">: On how many trials was a </w:t>
-      </w:r>
-      <w:proofErr w:type="spellStart"/>
-      <w:r>
-        <w:rPr>
-          <w:rFonts w:ascii="Segoe UI" w:hAnsi="Segoe UI" w:cs="Segoe UI"/>
-          <w:color w:val="201F1E"/>
-          <w:shd w:val="clear" w:color="auto" w:fill="FFFFFF"/>
-        </w:rPr>
-        <w:t>valenced</w:t>
-      </w:r>
-      <w:proofErr w:type="spellEnd"/>
-      <w:r>
-        <w:rPr>
-          <w:rFonts w:ascii="Segoe UI" w:hAnsi="Segoe UI" w:cs="Segoe UI"/>
-          <w:color w:val="201F1E"/>
-          <w:shd w:val="clear" w:color="auto" w:fill="FFFFFF"/>
-        </w:rPr>
-        <w:t xml:space="preserve"> picture presented before the Chinese character? It is important that you are honest here.”</w:t>
+        <w:t>: On how many trials was a valenced picture presented before the Chinese character? It is important that you are honest here.”</w:t>
       </w:r>
       <w:r>
         <w:rPr>
@@ -1785,16 +1874,7 @@
           <w:shd w:val="clear" w:color="auto" w:fill="FFFFFF"/>
           <w:lang w:val="en-US"/>
         </w:rPr>
-        <w:t xml:space="preserve">awareness </w:t>
-      </w:r>
-      <w:r>
-        <w:rPr>
-          <w:rFonts w:ascii="Segoe UI" w:hAnsi="Segoe UI" w:cs="Segoe UI"/>
-          <w:color w:val="201F1E"/>
-          <w:shd w:val="clear" w:color="auto" w:fill="FFFFFF"/>
-          <w:lang w:val="en-US"/>
-        </w:rPr>
-        <w:t xml:space="preserve">measure (i.e., </w:t>
+        <w:t xml:space="preserve">awareness measure (i.e., </w:t>
       </w:r>
       <w:r>
         <w:rPr>
@@ -2133,8 +2213,19 @@
           <w:shd w:val="clear" w:color="auto" w:fill="FFFFFF"/>
           <w:lang w:val="en-US"/>
         </w:rPr>
-        <w:t>wareness” and “intentionality” are not clearly delineated concepts</w:t>
-      </w:r>
+        <w:t xml:space="preserve">wareness” and “intentionality” are not clearly delineated </w:t>
+      </w:r>
+      <w:proofErr w:type="gramStart"/>
+      <w:r>
+        <w:rPr>
+          <w:rFonts w:ascii="Segoe UI" w:hAnsi="Segoe UI" w:cs="Segoe UI"/>
+          <w:color w:val="201F1E"/>
+          <w:shd w:val="clear" w:color="auto" w:fill="FFFFFF"/>
+          <w:lang w:val="en-US"/>
+        </w:rPr>
+        <w:t>concepts</w:t>
+      </w:r>
+      <w:proofErr w:type="gramEnd"/>
       <w:r>
         <w:rPr>
           <w:rFonts w:ascii="Segoe UI" w:hAnsi="Segoe UI" w:cs="Segoe UI"/>
@@ -2770,16 +2861,7 @@
           <w:shd w:val="clear" w:color="auto" w:fill="FFFFFF"/>
           <w:lang w:val="en-US"/>
         </w:rPr>
-        <w:t>via s</w:t>
-      </w:r>
-      <w:r>
-        <w:rPr>
-          <w:rFonts w:ascii="Segoe UI" w:hAnsi="Segoe UI" w:cs="Segoe UI"/>
-          <w:color w:val="201F1E"/>
-          <w:shd w:val="clear" w:color="auto" w:fill="FFFFFF"/>
-          <w:lang w:val="en-US"/>
-        </w:rPr>
-        <w:t>peeded categorization of one social group with positive words and a second group with negative words as in the IAT</w:t>
+        <w:t>via speeded categorization of one social group with positive words and a second group with negative words as in the IAT</w:t>
       </w:r>
       <w:r>
         <w:rPr>
@@ -2824,25 +2906,36 @@
           <w:shd w:val="clear" w:color="auto" w:fill="FFFFFF"/>
           <w:lang w:val="en-US"/>
         </w:rPr>
-        <w:t>the presence of particular stimuli and response requirements in a given procedure</w:t>
-      </w:r>
-      <w:r>
-        <w:rPr>
-          <w:rFonts w:ascii="Segoe UI" w:hAnsi="Segoe UI" w:cs="Segoe UI"/>
-          <w:color w:val="201F1E"/>
-          <w:shd w:val="clear" w:color="auto" w:fill="FFFFFF"/>
-          <w:lang w:val="en-US"/>
-        </w:rPr>
-        <w:t xml:space="preserve"> </w:t>
-      </w:r>
-      <w:r>
-        <w:rPr>
-          <w:rFonts w:ascii="Segoe UI" w:hAnsi="Segoe UI" w:cs="Segoe UI"/>
-          <w:color w:val="201F1E"/>
-          <w:shd w:val="clear" w:color="auto" w:fill="FFFFFF"/>
-          <w:lang w:val="en-US"/>
-        </w:rPr>
-        <w:t xml:space="preserve">(e.g., </w:t>
+        <w:t xml:space="preserve">the presence of </w:t>
+      </w:r>
+      <w:proofErr w:type="gramStart"/>
+      <w:r>
+        <w:rPr>
+          <w:rFonts w:ascii="Segoe UI" w:hAnsi="Segoe UI" w:cs="Segoe UI"/>
+          <w:color w:val="201F1E"/>
+          <w:shd w:val="clear" w:color="auto" w:fill="FFFFFF"/>
+          <w:lang w:val="en-US"/>
+        </w:rPr>
+        <w:t>particular stimuli</w:t>
+      </w:r>
+      <w:proofErr w:type="gramEnd"/>
+      <w:r>
+        <w:rPr>
+          <w:rFonts w:ascii="Segoe UI" w:hAnsi="Segoe UI" w:cs="Segoe UI"/>
+          <w:color w:val="201F1E"/>
+          <w:shd w:val="clear" w:color="auto" w:fill="FFFFFF"/>
+          <w:lang w:val="en-US"/>
+        </w:rPr>
+        <w:t xml:space="preserve"> and response requirements in a given procedure</w:t>
+      </w:r>
+      <w:r>
+        <w:rPr>
+          <w:rFonts w:ascii="Segoe UI" w:hAnsi="Segoe UI" w:cs="Segoe UI"/>
+          <w:color w:val="201F1E"/>
+          <w:shd w:val="clear" w:color="auto" w:fill="FFFFFF"/>
+          <w:lang w:val="en-US"/>
+        </w:rPr>
+        <w:t xml:space="preserve"> (e.g., </w:t>
       </w:r>
       <w:r>
         <w:rPr>
@@ -3358,34 +3451,7 @@
           <w:shd w:val="clear" w:color="auto" w:fill="FFFFFF"/>
           <w:lang w:val="en-US"/>
         </w:rPr>
-        <w:t xml:space="preserve"> </w:t>
-      </w:r>
-      <w:r>
-        <w:rPr>
-          <w:rFonts w:ascii="Segoe UI" w:hAnsi="Segoe UI" w:cs="Segoe UI"/>
-          <w:color w:val="201F1E"/>
-          <w:shd w:val="clear" w:color="auto" w:fill="FFFFFF"/>
-          <w:lang w:val="en-US"/>
-        </w:rPr>
-        <w:t xml:space="preserve">Reviewer </w:t>
-      </w:r>
-      <w:r>
-        <w:rPr>
-          <w:rFonts w:ascii="Segoe UI" w:hAnsi="Segoe UI" w:cs="Segoe UI"/>
-          <w:color w:val="201F1E"/>
-          <w:shd w:val="clear" w:color="auto" w:fill="FFFFFF"/>
-          <w:lang w:val="en-US"/>
-        </w:rPr>
-        <w:t xml:space="preserve">1 </w:t>
-      </w:r>
-      <w:r>
-        <w:rPr>
-          <w:rFonts w:ascii="Segoe UI" w:hAnsi="Segoe UI" w:cs="Segoe UI"/>
-          <w:color w:val="201F1E"/>
-          <w:shd w:val="clear" w:color="auto" w:fill="FFFFFF"/>
-          <w:lang w:val="en-US"/>
-        </w:rPr>
-        <w:t xml:space="preserve">nicely acknowledges this in their reference to Hahn and </w:t>
+        <w:t xml:space="preserve"> Reviewer 1 nicely acknowledges this in their reference to Hahn and </w:t>
       </w:r>
       <w:proofErr w:type="spellStart"/>
       <w:r>
@@ -3809,7 +3875,27 @@
           <w:shd w:val="clear" w:color="auto" w:fill="FFFFFF"/>
           <w:lang w:val="en-US"/>
         </w:rPr>
-        <w:t xml:space="preserve">he term ‘implicit’ does not represent an all-or-nothing concept, but rather is an umbrella term which refers to a set of automaticity conditions under which mental processes are said to operate. The effects obtained from an indirect procedure are assumed to occur under one or more of these automaticity conditions. Thus to describe a measure or effect as implicit requires that one is clear about the exact automaticity conditions relevant to that effect. </w:t>
+        <w:t xml:space="preserve">he term ‘implicit’ does not represent an all-or-nothing concept, but rather is an umbrella term which refers to a set of automaticity conditions under which mental processes are said to operate. The effects obtained from an indirect procedure are assumed to occur under one or more of these automaticity conditions. </w:t>
+      </w:r>
+      <w:proofErr w:type="gramStart"/>
+      <w:r>
+        <w:rPr>
+          <w:rFonts w:ascii="Segoe UI" w:hAnsi="Segoe UI" w:cs="Segoe UI"/>
+          <w:color w:val="201F1E"/>
+          <w:shd w:val="clear" w:color="auto" w:fill="FFFFFF"/>
+          <w:lang w:val="en-US"/>
+        </w:rPr>
+        <w:t>Thus</w:t>
+      </w:r>
+      <w:proofErr w:type="gramEnd"/>
+      <w:r>
+        <w:rPr>
+          <w:rFonts w:ascii="Segoe UI" w:hAnsi="Segoe UI" w:cs="Segoe UI"/>
+          <w:color w:val="201F1E"/>
+          <w:shd w:val="clear" w:color="auto" w:fill="FFFFFF"/>
+          <w:lang w:val="en-US"/>
+        </w:rPr>
+        <w:t xml:space="preserve"> to describe a measure or effect as implicit requires that one is clear about the exact automaticity conditions relevant to that effect. </w:t>
       </w:r>
     </w:p>
     <w:p>
@@ -3849,7 +3935,27 @@
           <w:shd w:val="clear" w:color="auto" w:fill="FFFFFF"/>
           <w:lang w:val="en-US"/>
         </w:rPr>
-        <w:t xml:space="preserve"> particular automaticity condition (awareness), and one particular type of awareness (influence awareness). </w:t>
+        <w:t xml:space="preserve"> </w:t>
+      </w:r>
+      <w:proofErr w:type="gramStart"/>
+      <w:r>
+        <w:rPr>
+          <w:rFonts w:ascii="Segoe UI" w:hAnsi="Segoe UI" w:cs="Segoe UI"/>
+          <w:color w:val="201F1E"/>
+          <w:shd w:val="clear" w:color="auto" w:fill="FFFFFF"/>
+          <w:lang w:val="en-US"/>
+        </w:rPr>
+        <w:t>particular automaticity</w:t>
+      </w:r>
+      <w:proofErr w:type="gramEnd"/>
+      <w:r>
+        <w:rPr>
+          <w:rFonts w:ascii="Segoe UI" w:hAnsi="Segoe UI" w:cs="Segoe UI"/>
+          <w:color w:val="201F1E"/>
+          <w:shd w:val="clear" w:color="auto" w:fill="FFFFFF"/>
+          <w:lang w:val="en-US"/>
+        </w:rPr>
+        <w:t xml:space="preserve"> condition (awareness), and one particular type of awareness (influence awareness). </w:t>
       </w:r>
     </w:p>
     <w:p>
@@ -4430,7 +4536,55 @@
           <w:shd w:val="clear" w:color="auto" w:fill="FFFFFF"/>
           <w:lang w:val="en-US"/>
         </w:rPr>
-        <w:t>Our work focused on one particular automaticity condition (awareness), and one particular sub-type of awareness (influence awareness). It would be interesting to explore if other types of awareness also impact AMP effects in the way that influence awareness does. For instance, are AMP effects are moderated by a participant’s awareness of the content under investigation (i.e., that they have an automatic evaluative preference for one group over another). Or their awareness of how their automatic content is being assessed by the task (e.g., via speeded categorization of one social group with positive words and a second group with negative words as in the IAT). Or the presence of particular stimuli and response requirements in the procedure (e.g., that a black person is being presented as a prime stimulus). Or their awareness of the origin of their AMP effects (e.g., stemming from society or their personal learning history).</w:t>
+        <w:t xml:space="preserve">Our work focused on one </w:t>
+      </w:r>
+      <w:proofErr w:type="gramStart"/>
+      <w:r>
+        <w:rPr>
+          <w:rFonts w:ascii="Segoe UI" w:hAnsi="Segoe UI" w:cs="Segoe UI"/>
+          <w:i/>
+          <w:iCs/>
+          <w:color w:val="201F1E"/>
+          <w:shd w:val="clear" w:color="auto" w:fill="FFFFFF"/>
+          <w:lang w:val="en-US"/>
+        </w:rPr>
+        <w:t>particular automaticity</w:t>
+      </w:r>
+      <w:proofErr w:type="gramEnd"/>
+      <w:r>
+        <w:rPr>
+          <w:rFonts w:ascii="Segoe UI" w:hAnsi="Segoe UI" w:cs="Segoe UI"/>
+          <w:i/>
+          <w:iCs/>
+          <w:color w:val="201F1E"/>
+          <w:shd w:val="clear" w:color="auto" w:fill="FFFFFF"/>
+          <w:lang w:val="en-US"/>
+        </w:rPr>
+        <w:t xml:space="preserve"> condition (awareness), and one particular sub-type of awareness (influence awareness). It would be interesting to explore if other types of awareness also impact AMP effects in the way that influence awareness does. For instance, are AMP effects are moderated by a participant’s awareness of the content under investigation (i.e., that they have an automatic evaluative preference for one group over another). Or their awareness of how their automatic content is being assessed by the task (e.g., via speeded categorization of one social group with positive words and a second group with negative words as in the IAT). Or the presence of </w:t>
+      </w:r>
+      <w:proofErr w:type="gramStart"/>
+      <w:r>
+        <w:rPr>
+          <w:rFonts w:ascii="Segoe UI" w:hAnsi="Segoe UI" w:cs="Segoe UI"/>
+          <w:i/>
+          <w:iCs/>
+          <w:color w:val="201F1E"/>
+          <w:shd w:val="clear" w:color="auto" w:fill="FFFFFF"/>
+          <w:lang w:val="en-US"/>
+        </w:rPr>
+        <w:t>particular stimuli</w:t>
+      </w:r>
+      <w:proofErr w:type="gramEnd"/>
+      <w:r>
+        <w:rPr>
+          <w:rFonts w:ascii="Segoe UI" w:hAnsi="Segoe UI" w:cs="Segoe UI"/>
+          <w:i/>
+          <w:iCs/>
+          <w:color w:val="201F1E"/>
+          <w:shd w:val="clear" w:color="auto" w:fill="FFFFFF"/>
+          <w:lang w:val="en-US"/>
+        </w:rPr>
+        <w:t xml:space="preserve"> and response requirements in the procedure (e.g., that a black person is being presented as a prime stimulus). Or their awareness of the origin of their AMP effects (e.g., stemming from society or their personal learning history).</w:t>
       </w:r>
     </w:p>
     <w:p>
@@ -4451,7 +4605,55 @@
           <w:shd w:val="clear" w:color="auto" w:fill="FFFFFF"/>
           <w:lang w:val="en-US"/>
         </w:rPr>
-        <w:t xml:space="preserve">Similarly, it would interesting to explore if and how awareness interacts with other automaticity conditions, and how their interaction contributes to the AMP effect. Take, for instance, intention. Is it that awareness of the prime’s influence on target evaluations is a precondition for intentional responding (i.e., one can only intend to respond to the target in-line with the prime once they are aware of both stimuli and the latter’s relationship to the former)? Is it a pre-condition for controlling how one responds (demand) or for combatting the unwanted influence of certain stimuli over automatic behavior (e.g., if one wants to exert control over their automatic responses do they first need to be aware of the relationship </w:t>
+        <w:t xml:space="preserve">Similarly, it would </w:t>
+      </w:r>
+      <w:proofErr w:type="gramStart"/>
+      <w:r>
+        <w:rPr>
+          <w:rFonts w:ascii="Segoe UI" w:hAnsi="Segoe UI" w:cs="Segoe UI"/>
+          <w:i/>
+          <w:iCs/>
+          <w:color w:val="201F1E"/>
+          <w:shd w:val="clear" w:color="auto" w:fill="FFFFFF"/>
+          <w:lang w:val="en-US"/>
+        </w:rPr>
+        <w:t>interesting</w:t>
+      </w:r>
+      <w:proofErr w:type="gramEnd"/>
+      <w:r>
+        <w:rPr>
+          <w:rFonts w:ascii="Segoe UI" w:hAnsi="Segoe UI" w:cs="Segoe UI"/>
+          <w:i/>
+          <w:iCs/>
+          <w:color w:val="201F1E"/>
+          <w:shd w:val="clear" w:color="auto" w:fill="FFFFFF"/>
+          <w:lang w:val="en-US"/>
+        </w:rPr>
+        <w:t xml:space="preserve"> to explore if and how awareness interacts with other automaticity conditions, and how their interaction contributes to the AMP effect. Take, for instance, intention. Is it that awareness of the prime’s influence on target evaluations is a precondition for intentional responding (i.e., one can only intend to respond to the target in-line with the prime once they are aware of both stimuli and the latter’s relationship to the former)? Is it a pre-condition for controlling how one responds (demand) or for combatting the unwanted influence of certain stimuli over automatic behavior (e.g., if one wants to exert control over their automatic responses </w:t>
+      </w:r>
+      <w:proofErr w:type="gramStart"/>
+      <w:r>
+        <w:rPr>
+          <w:rFonts w:ascii="Segoe UI" w:hAnsi="Segoe UI" w:cs="Segoe UI"/>
+          <w:i/>
+          <w:iCs/>
+          <w:color w:val="201F1E"/>
+          <w:shd w:val="clear" w:color="auto" w:fill="FFFFFF"/>
+          <w:lang w:val="en-US"/>
+        </w:rPr>
+        <w:t>do</w:t>
+      </w:r>
+      <w:proofErr w:type="gramEnd"/>
+      <w:r>
+        <w:rPr>
+          <w:rFonts w:ascii="Segoe UI" w:hAnsi="Segoe UI" w:cs="Segoe UI"/>
+          <w:i/>
+          <w:iCs/>
+          <w:color w:val="201F1E"/>
+          <w:shd w:val="clear" w:color="auto" w:fill="FFFFFF"/>
+          <w:lang w:val="en-US"/>
+        </w:rPr>
+        <w:t xml:space="preserve"> they first need to be aware of the relationship </w:t>
       </w:r>
       <w:r>
         <w:rPr>
@@ -4509,43 +4711,7 @@
           <w:color w:val="201F1E"/>
           <w:shd w:val="clear" w:color="auto" w:fill="FFFFFF"/>
         </w:rPr>
-        <w:t xml:space="preserve">I’d also like to see a bit more discussion about what is meant by “unaware”. Looking back to </w:t>
-      </w:r>
-      <w:proofErr w:type="spellStart"/>
-      <w:r>
-        <w:rPr>
-          <w:rFonts w:ascii="Segoe UI" w:hAnsi="Segoe UI" w:cs="Segoe UI"/>
-          <w:color w:val="201F1E"/>
-          <w:shd w:val="clear" w:color="auto" w:fill="FFFFFF"/>
-        </w:rPr>
-        <w:t>Bargh’s</w:t>
-      </w:r>
-      <w:proofErr w:type="spellEnd"/>
-      <w:r>
-        <w:rPr>
-          <w:rFonts w:ascii="Segoe UI" w:hAnsi="Segoe UI" w:cs="Segoe UI"/>
-          <w:color w:val="201F1E"/>
-          <w:shd w:val="clear" w:color="auto" w:fill="FFFFFF"/>
-        </w:rPr>
-        <w:t xml:space="preserve"> older work on this we might think of a participant being unaware of the prime, unaware of the direction of their evaluation of the prime, unaware of the strength of their evaluation of the prime, or unaware of the influence of the evaluation of the prime on the target. As I’m sure the authors know, more recent work from Hahn and </w:t>
-      </w:r>
-      <w:proofErr w:type="spellStart"/>
-      <w:r>
-        <w:rPr>
-          <w:rFonts w:ascii="Segoe UI" w:hAnsi="Segoe UI" w:cs="Segoe UI"/>
-          <w:color w:val="201F1E"/>
-          <w:shd w:val="clear" w:color="auto" w:fill="FFFFFF"/>
-        </w:rPr>
-        <w:t>Goedderz</w:t>
-      </w:r>
-      <w:proofErr w:type="spellEnd"/>
-      <w:r>
-        <w:rPr>
-          <w:rFonts w:ascii="Segoe UI" w:hAnsi="Segoe UI" w:cs="Segoe UI"/>
-          <w:color w:val="201F1E"/>
-          <w:shd w:val="clear" w:color="auto" w:fill="FFFFFF"/>
-        </w:rPr>
-        <w:t xml:space="preserve"> also raises questions of what it means to be “unaware”. I think it’s worth bringing this into the discussion for a more nuanced conclusion that “AMP effects are not implicit in the sense of being unaware”.</w:t>
+        <w:t>I’d also like to see a bit more discussion about what is meant by “unaware”. Looking back to Bargh’s older work on this we might think of a participant being unaware of the prime, unaware of the direction of their evaluation of the prime, unaware of the strength of their evaluation of the prime, or unaware of the influence of the evaluation of the prime on the target. As I’m sure the authors know, more recent work from Hahn and Goedderz also raises questions of what it means to be “unaware”. I think it’s worth bringing this into the discussion for a more nuanced conclusion that “AMP effects are not implicit in the sense of being unaware”.</w:t>
       </w:r>
     </w:p>
     <w:p>
@@ -4782,7 +4948,29 @@
           <w:color w:val="201F1E"/>
           <w:lang w:val="en-US"/>
         </w:rPr>
-        <w:t>, 2020). It is for this reason that we continually made reference to influence awareness throughout this paper, and sought to measure it using a range of measures (e.g., trial-by-trial vs. post-hoc self-reports), attitude domains, and both prospectively and retrospectively</w:t>
+        <w:t xml:space="preserve">, 2020). It is for this reason that we continually made reference to influence awareness throughout this </w:t>
+      </w:r>
+      <w:proofErr w:type="gramStart"/>
+      <w:r>
+        <w:rPr>
+          <w:rFonts w:ascii="Segoe UI" w:hAnsi="Segoe UI" w:cs="Segoe UI"/>
+          <w:i/>
+          <w:iCs/>
+          <w:color w:val="201F1E"/>
+          <w:lang w:val="en-US"/>
+        </w:rPr>
+        <w:t>paper, and</w:t>
+      </w:r>
+      <w:proofErr w:type="gramEnd"/>
+      <w:r>
+        <w:rPr>
+          <w:rFonts w:ascii="Segoe UI" w:hAnsi="Segoe UI" w:cs="Segoe UI"/>
+          <w:i/>
+          <w:iCs/>
+          <w:color w:val="201F1E"/>
+          <w:lang w:val="en-US"/>
+        </w:rPr>
+        <w:t xml:space="preserve"> sought to measure it using a range of measures (e.g., trial-by-trial vs. post-hoc self-reports), attitude domains, and both prospectively and retrospectively</w:t>
       </w:r>
       <w:r>
         <w:rPr>
@@ -5017,7 +5205,27 @@
           <w:shd w:val="clear" w:color="auto" w:fill="FFFFFF"/>
           <w:lang w:val="en-US"/>
         </w:rPr>
-        <w:t xml:space="preserve">In line with the Reviewer’s suggestion we have now include Means and SDs for AMP effects calculated on the basis of the “non-influenced” trials (see Table 2). </w:t>
+        <w:t xml:space="preserve">In line with the Reviewer’s </w:t>
+      </w:r>
+      <w:proofErr w:type="gramStart"/>
+      <w:r>
+        <w:rPr>
+          <w:rFonts w:ascii="Segoe UI" w:hAnsi="Segoe UI" w:cs="Segoe UI"/>
+          <w:color w:val="201F1E"/>
+          <w:shd w:val="clear" w:color="auto" w:fill="FFFFFF"/>
+          <w:lang w:val="en-US"/>
+        </w:rPr>
+        <w:t>suggestion</w:t>
+      </w:r>
+      <w:proofErr w:type="gramEnd"/>
+      <w:r>
+        <w:rPr>
+          <w:rFonts w:ascii="Segoe UI" w:hAnsi="Segoe UI" w:cs="Segoe UI"/>
+          <w:color w:val="201F1E"/>
+          <w:shd w:val="clear" w:color="auto" w:fill="FFFFFF"/>
+          <w:lang w:val="en-US"/>
+        </w:rPr>
+        <w:t xml:space="preserve"> we have now include Means and SDs for AMP effects calculated on the basis of the “non-influenced” trials (see Table 2). </w:t>
       </w:r>
     </w:p>
     <w:p>
@@ -5036,7 +5244,27 @@
           <w:shd w:val="clear" w:color="auto" w:fill="FFFFFF"/>
           <w:lang w:val="en-US"/>
         </w:rPr>
-        <w:t xml:space="preserve">Briefly, we did find (a) very small IA-AMP effects when computed on the basis of only “non-influence” aware trials, </w:t>
+        <w:t xml:space="preserve">Briefly, we did find (a) very small IA-AMP effects when computed </w:t>
+      </w:r>
+      <w:proofErr w:type="gramStart"/>
+      <w:r>
+        <w:rPr>
+          <w:rFonts w:ascii="Segoe UI" w:hAnsi="Segoe UI" w:cs="Segoe UI"/>
+          <w:color w:val="201F1E"/>
+          <w:shd w:val="clear" w:color="auto" w:fill="FFFFFF"/>
+          <w:lang w:val="en-US"/>
+        </w:rPr>
+        <w:t>on the basis of</w:t>
+      </w:r>
+      <w:proofErr w:type="gramEnd"/>
+      <w:r>
+        <w:rPr>
+          <w:rFonts w:ascii="Segoe UI" w:hAnsi="Segoe UI" w:cs="Segoe UI"/>
+          <w:color w:val="201F1E"/>
+          <w:shd w:val="clear" w:color="auto" w:fill="FFFFFF"/>
+          <w:lang w:val="en-US"/>
+        </w:rPr>
+        <w:t xml:space="preserve"> only “non-influence” aware trials, </w:t>
       </w:r>
       <w:r>
         <w:rPr>
@@ -5154,7 +5382,27 @@
           <w:shd w:val="clear" w:color="auto" w:fill="FFFFFF"/>
           <w:lang w:val="en-US"/>
         </w:rPr>
-        <w:t xml:space="preserve">making such a conclusion on the basis of </w:t>
+        <w:t xml:space="preserve">making such a conclusion </w:t>
+      </w:r>
+      <w:proofErr w:type="gramStart"/>
+      <w:r>
+        <w:rPr>
+          <w:rFonts w:ascii="Segoe UI" w:hAnsi="Segoe UI" w:cs="Segoe UI"/>
+          <w:color w:val="201F1E"/>
+          <w:shd w:val="clear" w:color="auto" w:fill="FFFFFF"/>
+          <w:lang w:val="en-US"/>
+        </w:rPr>
+        <w:t>on the basis of</w:t>
+      </w:r>
+      <w:proofErr w:type="gramEnd"/>
+      <w:r>
+        <w:rPr>
+          <w:rFonts w:ascii="Segoe UI" w:hAnsi="Segoe UI" w:cs="Segoe UI"/>
+          <w:color w:val="201F1E"/>
+          <w:shd w:val="clear" w:color="auto" w:fill="FFFFFF"/>
+          <w:lang w:val="en-US"/>
+        </w:rPr>
+        <w:t xml:space="preserve"> </w:t>
       </w:r>
       <w:r>
         <w:rPr>
@@ -5472,25 +5720,7 @@
           <w:color w:val="201F1E"/>
           <w:shd w:val="clear" w:color="auto" w:fill="FFFFFF"/>
         </w:rPr>
-        <w:t xml:space="preserve">My only real concern is about the choice of mixed-effects logistic regression to </w:t>
-      </w:r>
-      <w:proofErr w:type="spellStart"/>
-      <w:r>
-        <w:rPr>
-          <w:rFonts w:ascii="Segoe UI" w:hAnsi="Segoe UI" w:cs="Segoe UI"/>
-          <w:color w:val="201F1E"/>
-          <w:shd w:val="clear" w:color="auto" w:fill="FFFFFF"/>
-        </w:rPr>
-        <w:t>analyze</w:t>
-      </w:r>
-      <w:proofErr w:type="spellEnd"/>
-      <w:r>
-        <w:rPr>
-          <w:rFonts w:ascii="Segoe UI" w:hAnsi="Segoe UI" w:cs="Segoe UI"/>
-          <w:color w:val="201F1E"/>
-          <w:shd w:val="clear" w:color="auto" w:fill="FFFFFF"/>
-        </w:rPr>
-        <w:t xml:space="preserve"> most of the studies. I realize that the authors preregistered these analyses (which is great!) and therefore probably feel stuck with them. But I am not sure that the author’s research questions really require mixed effects; they are only interested in fixed effects as far as I can see. Why not use the simpler approach previously used to score the AMP, where you aggregate across trial type within person? (In this case you’d have to aggregate separately for influence aware and non influence aware trials, of course.) The upside of this is more interpretable results (I find differences in proportions easier to interpret than odds ratios) and less risk of misleading results because of model misspecification (which is a real risk with </w:t>
+        <w:t xml:space="preserve">My only real concern is about the choice of mixed-effects logistic regression to analyze most of the studies. I realize that the authors preregistered these analyses (which is great!) and therefore probably feel stuck with them. But I am not sure that the author’s research questions really require mixed effects; they are only interested in fixed effects as far as I can see. Why not use the simpler approach previously used to score the AMP, where you aggregate across trial type within person? (In this case you’d have to aggregate separately for influence aware and non influence aware trials, of course.) The upside of this is more interpretable results (I find differences in proportions easier to interpret than odds ratios) and less risk of misleading results because of model misspecification (which is a real risk with </w:t>
       </w:r>
       <w:r>
         <w:rPr>
@@ -5499,31 +5729,7 @@
           <w:shd w:val="clear" w:color="auto" w:fill="FFFFFF"/>
         </w:rPr>
         <w:lastRenderedPageBreak/>
-        <w:t xml:space="preserve">the more complicated mixed effects model, see </w:t>
-      </w:r>
-      <w:commentRangeStart w:id="1"/>
-      <w:r>
-        <w:rPr>
-          <w:rFonts w:ascii="Segoe UI" w:hAnsi="Segoe UI" w:cs="Segoe UI"/>
-          <w:color w:val="201F1E"/>
-          <w:shd w:val="clear" w:color="auto" w:fill="FFFFFF"/>
-        </w:rPr>
-        <w:t xml:space="preserve">cite </w:t>
-      </w:r>
-      <w:commentRangeEnd w:id="1"/>
-      <w:r>
-        <w:rPr>
-          <w:rStyle w:val="CommentReference"/>
-        </w:rPr>
-        <w:commentReference w:id="1"/>
-      </w:r>
-      <w:r>
-        <w:rPr>
-          <w:rFonts w:ascii="Segoe UI" w:hAnsi="Segoe UI" w:cs="Segoe UI"/>
-          <w:color w:val="201F1E"/>
-          <w:shd w:val="clear" w:color="auto" w:fill="FFFFFF"/>
-        </w:rPr>
-        <w:t>below). If the authors do want to retain the mixed-effects models they ought to justify why they are not including random intercepts for primes and targets (by looking at ICCs or whatever the equivalent is for logit). It seems to me that you want to have random intercepts for any cluster variables as a default.</w:t>
+        <w:t>the more complicated mixed effects model, see cite below). If the authors do want to retain the mixed-effects models they ought to justify why they are not including random intercepts for primes and targets (by looking at ICCs or whatever the equivalent is for logit). It seems to me that you want to have random intercepts for any cluster variables as a default.</w:t>
       </w:r>
     </w:p>
     <w:p>
@@ -5535,7 +5741,6 @@
           <w:lang w:val="en-US"/>
         </w:rPr>
       </w:pPr>
-      <w:commentRangeStart w:id="2"/>
       <w:r>
         <w:rPr>
           <w:rFonts w:ascii="Segoe UI" w:hAnsi="Segoe UI" w:cs="Segoe UI"/>
@@ -5547,13 +5752,6 @@
         </w:rPr>
         <w:t>Authors</w:t>
       </w:r>
-      <w:commentRangeEnd w:id="2"/>
-      <w:r>
-        <w:rPr>
-          <w:rStyle w:val="CommentReference"/>
-        </w:rPr>
-        <w:commentReference w:id="2"/>
-      </w:r>
       <w:r>
         <w:rPr>
           <w:rFonts w:ascii="Segoe UI" w:hAnsi="Segoe UI" w:cs="Segoe UI"/>
@@ -5562,6 +5760,35 @@
           <w:lang w:val="en-US"/>
         </w:rPr>
         <w:t>:</w:t>
+      </w:r>
+      <w:r>
+        <w:rPr>
+          <w:rFonts w:ascii="Segoe UI" w:hAnsi="Segoe UI" w:cs="Segoe UI"/>
+          <w:color w:val="201F1E"/>
+          <w:shd w:val="clear" w:color="auto" w:fill="FFFFFF"/>
+          <w:lang w:val="en-US"/>
+        </w:rPr>
+        <w:t xml:space="preserve"> We appreciate and agree with the reviewer’s comments here. We wish to stick with our mixed-effects models as they are relevant to our analyses distinguishing subsets of trials vs. subsets of participants. However, we have now updated </w:t>
+      </w:r>
+      <w:proofErr w:type="gramStart"/>
+      <w:r>
+        <w:rPr>
+          <w:rFonts w:ascii="Segoe UI" w:hAnsi="Segoe UI" w:cs="Segoe UI"/>
+          <w:color w:val="201F1E"/>
+          <w:shd w:val="clear" w:color="auto" w:fill="FFFFFF"/>
+          <w:lang w:val="en-US"/>
+        </w:rPr>
+        <w:t>all of</w:t>
+      </w:r>
+      <w:proofErr w:type="gramEnd"/>
+      <w:r>
+        <w:rPr>
+          <w:rFonts w:ascii="Segoe UI" w:hAnsi="Segoe UI" w:cs="Segoe UI"/>
+          <w:color w:val="201F1E"/>
+          <w:shd w:val="clear" w:color="auto" w:fill="FFFFFF"/>
+          <w:lang w:val="en-US"/>
+        </w:rPr>
+        <w:t xml:space="preserve"> our logistic mixed-effects models’ random effects in line with the comments of the reviewer. Specifically, we now model a random intercept for prime identity in all models. As well as this, whereas previously we only modelled the random intercept of participant, we now also include random slopes for the prime type (i.e., to account for the fact that different participants may have different magnitudes of AMP effects). We believe our random effects structure is now in line with best practices for modelling implicit measures data.</w:t>
       </w:r>
     </w:p>
     <w:p>
@@ -5646,33 +5873,7 @@
           <w:shd w:val="clear" w:color="auto" w:fill="FFFFFF"/>
           <w:lang w:val="en-US"/>
         </w:rPr>
-        <w:t xml:space="preserve">a third table outlining the number of trials people reported as being influence and non-influence aware on as a function of their AMP response (i.e., if it was a prime congruent or incongruent </w:t>
-      </w:r>
-      <w:commentRangeStart w:id="3"/>
-      <w:r>
-        <w:rPr>
-          <w:rFonts w:ascii="Segoe UI" w:hAnsi="Segoe UI" w:cs="Segoe UI"/>
-          <w:color w:val="201F1E"/>
-          <w:shd w:val="clear" w:color="auto" w:fill="FFFFFF"/>
-          <w:lang w:val="en-US"/>
-        </w:rPr>
-        <w:t>response</w:t>
-      </w:r>
-      <w:commentRangeEnd w:id="3"/>
-      <w:r>
-        <w:rPr>
-          <w:rStyle w:val="CommentReference"/>
-        </w:rPr>
-        <w:commentReference w:id="3"/>
-      </w:r>
-      <w:r>
-        <w:rPr>
-          <w:rFonts w:ascii="Segoe UI" w:hAnsi="Segoe UI" w:cs="Segoe UI"/>
-          <w:color w:val="201F1E"/>
-          <w:shd w:val="clear" w:color="auto" w:fill="FFFFFF"/>
-          <w:lang w:val="en-US"/>
-        </w:rPr>
-        <w:t>).</w:t>
+        <w:t>a third table outlining the number of trials people reported as being influence and non-influence aware on as a function of their AMP response (i.e., if it was a prime congruent or incongruent response).</w:t>
       </w:r>
     </w:p>
     <w:p>
@@ -5765,95 +5966,6 @@
     </w:sectPr>
   </w:body>
 </w:document>
-</file>
-
-<file path=word/comments.xml><?xml version="1.0" encoding="utf-8"?>
-<w:comments xmlns:wpc="http://schemas.microsoft.com/office/word/2010/wordprocessingCanvas" xmlns:cx="http://schemas.microsoft.com/office/drawing/2014/chartex" xmlns:cx1="http://schemas.microsoft.com/office/drawing/2015/9/8/chartex" xmlns:cx2="http://schemas.microsoft.com/office/drawing/2015/10/21/chartex" xmlns:cx3="http://schemas.microsoft.com/office/drawing/2016/5/9/chartex" xmlns:cx4="http://schemas.microsoft.com/office/drawing/2016/5/10/chartex" xmlns:cx5="http://schemas.microsoft.com/office/drawing/2016/5/11/chartex" xmlns:cx6="http://schemas.microsoft.com/office/drawing/2016/5/12/chartex" xmlns:cx7="http://schemas.microsoft.com/office/drawing/2016/5/13/chartex" xmlns:cx8="http://schemas.microsoft.com/office/drawing/2016/5/14/chartex" xmlns:mc="http://schemas.openxmlformats.org/markup-compatibility/2006" xmlns:aink="http://schemas.microsoft.com/office/drawing/2016/ink" xmlns:am3d="http://schemas.microsoft.com/office/drawing/2017/model3d" xmlns:o="urn:schemas-microsoft-com:office:office" xmlns:r="http://schemas.openxmlformats.org/officeDocument/2006/relationships" xmlns:m="http://schemas.openxmlformats.org/officeDocument/2006/math" xmlns:v="urn:schemas-microsoft-com:vml" xmlns:wp14="http://schemas.microsoft.com/office/word/2010/wordprocessingDrawing" xmlns:wp="http://schemas.openxmlformats.org/drawingml/2006/wordprocessingDrawing" xmlns:w10="urn:schemas-microsoft-com:office:word" xmlns:w="http://schemas.openxmlformats.org/wordprocessingml/2006/main" xmlns:w14="http://schemas.microsoft.com/office/word/2010/wordml" xmlns:w15="http://schemas.microsoft.com/office/word/2012/wordml" xmlns:w16cex="http://schemas.microsoft.com/office/word/2018/wordml/cex" xmlns:w16cid="http://schemas.microsoft.com/office/word/2016/wordml/cid" xmlns:w16="http://schemas.microsoft.com/office/word/2018/wordml" xmlns:w16sdtdh="http://schemas.microsoft.com/office/word/2020/wordml/sdtdatahash" xmlns:w16se="http://schemas.microsoft.com/office/word/2015/wordml/symex" xmlns:wpg="http://schemas.microsoft.com/office/word/2010/wordprocessingGroup" xmlns:wpi="http://schemas.microsoft.com/office/word/2010/wordprocessingInk" xmlns:wne="http://schemas.microsoft.com/office/word/2006/wordml" xmlns:wps="http://schemas.microsoft.com/office/word/2010/wordprocessingShape" mc:Ignorable="w14 w15 w16se w16cid w16 w16cex w16sdtdh wp14">
-  <w:comment w:id="1" w:author="Sean Joseph Hughes" w:date="2022-04-10T12:50:00Z" w:initials="SJH">
-    <w:p>
-      <w:pPr>
-        <w:pStyle w:val="CommentText"/>
-      </w:pPr>
-      <w:r>
-        <w:rPr>
-          <w:rStyle w:val="CommentReference"/>
-        </w:rPr>
-        <w:annotationRef/>
-      </w:r>
-      <w:r>
-        <w:rPr>
-          <w:color w:val="201F1E"/>
-          <w:highlight w:val="white"/>
-        </w:rPr>
-        <w:t>Grilli, L., &amp; Rampichini, C. (2015). Specification of random effects in multilevel models: a review. Quality &amp; Quantity, 49(3), 967-976.</w:t>
-      </w:r>
-    </w:p>
-  </w:comment>
-  <w:comment w:id="2" w:author="Sean Joseph Hughes" w:date="2022-04-12T11:13:00Z" w:initials="SJH">
-    <w:p>
-      <w:pPr>
-        <w:pStyle w:val="CommentText"/>
-      </w:pPr>
-      <w:r>
-        <w:rPr>
-          <w:rStyle w:val="CommentReference"/>
-        </w:rPr>
-        <w:annotationRef/>
-      </w:r>
-      <w:r>
-        <w:t>Jamie and/or Ian: would you mind responding here? Thanks.</w:t>
-      </w:r>
-    </w:p>
-  </w:comment>
-  <w:comment w:id="3" w:author="Sean Joseph Hughes" w:date="2022-04-12T11:22:00Z" w:initials="SJH">
-    <w:p>
-      <w:pPr>
-        <w:pStyle w:val="CommentText"/>
-      </w:pPr>
-      <w:r>
-        <w:rPr>
-          <w:rStyle w:val="CommentReference"/>
-        </w:rPr>
-        <w:annotationRef/>
-      </w:r>
-      <w:r>
-        <w:t>Jamie or Ian: if you think another table would better address what the reviewer wants here then feel free to add it in.</w:t>
-      </w:r>
-    </w:p>
-  </w:comment>
-</w:comments>
-</file>
-
-<file path=word/commentsExtended.xml><?xml version="1.0" encoding="utf-8"?>
-<w15:commentsEx xmlns:wpc="http://schemas.microsoft.com/office/word/2010/wordprocessingCanvas" xmlns:cx="http://schemas.microsoft.com/office/drawing/2014/chartex" xmlns:cx1="http://schemas.microsoft.com/office/drawing/2015/9/8/chartex" xmlns:cx2="http://schemas.microsoft.com/office/drawing/2015/10/21/chartex" xmlns:cx3="http://schemas.microsoft.com/office/drawing/2016/5/9/chartex" xmlns:cx4="http://schemas.microsoft.com/office/drawing/2016/5/10/chartex" xmlns:cx5="http://schemas.microsoft.com/office/drawing/2016/5/11/chartex" xmlns:cx6="http://schemas.microsoft.com/office/drawing/2016/5/12/chartex" xmlns:cx7="http://schemas.microsoft.com/office/drawing/2016/5/13/chartex" xmlns:cx8="http://schemas.microsoft.com/office/drawing/2016/5/14/chartex" xmlns:mc="http://schemas.openxmlformats.org/markup-compatibility/2006" xmlns:aink="http://schemas.microsoft.com/office/drawing/2016/ink" xmlns:am3d="http://schemas.microsoft.com/office/drawing/2017/model3d" xmlns:o="urn:schemas-microsoft-com:office:office" xmlns:r="http://schemas.openxmlformats.org/officeDocument/2006/relationships" xmlns:m="http://schemas.openxmlformats.org/officeDocument/2006/math" xmlns:v="urn:schemas-microsoft-com:vml" xmlns:wp14="http://schemas.microsoft.com/office/word/2010/wordprocessingDrawing" xmlns:wp="http://schemas.openxmlformats.org/drawingml/2006/wordprocessingDrawing" xmlns:w10="urn:schemas-microsoft-com:office:word" xmlns:w="http://schemas.openxmlformats.org/wordprocessingml/2006/main" xmlns:w14="http://schemas.microsoft.com/office/word/2010/wordml" xmlns:w15="http://schemas.microsoft.com/office/word/2012/wordml" xmlns:w16cex="http://schemas.microsoft.com/office/word/2018/wordml/cex" xmlns:w16cid="http://schemas.microsoft.com/office/word/2016/wordml/cid" xmlns:w16="http://schemas.microsoft.com/office/word/2018/wordml" xmlns:w16sdtdh="http://schemas.microsoft.com/office/word/2020/wordml/sdtdatahash" xmlns:w16se="http://schemas.microsoft.com/office/word/2015/wordml/symex" xmlns:wpg="http://schemas.microsoft.com/office/word/2010/wordprocessingGroup" xmlns:wpi="http://schemas.microsoft.com/office/word/2010/wordprocessingInk" xmlns:wne="http://schemas.microsoft.com/office/word/2006/wordml" xmlns:wps="http://schemas.microsoft.com/office/word/2010/wordprocessingShape" mc:Ignorable="w14 w15 w16se w16cid w16 w16cex w16sdtdh wp14">
-  <w15:commentEx w15:paraId="5E92886E" w15:done="0"/>
-  <w15:commentEx w15:paraId="7BAAF32A" w15:done="0"/>
-  <w15:commentEx w15:paraId="30DD0A45" w15:done="0"/>
-</w15:commentsEx>
-</file>
-
-<file path=word/commentsExtensible.xml><?xml version="1.0" encoding="utf-8"?>
-<w16cex:commentsExtensible xmlns:wpc="http://schemas.microsoft.com/office/word/2010/wordprocessingCanvas" xmlns:cx="http://schemas.microsoft.com/office/drawing/2014/chartex" xmlns:cx1="http://schemas.microsoft.com/office/drawing/2015/9/8/chartex" xmlns:cx2="http://schemas.microsoft.com/office/drawing/2015/10/21/chartex" xmlns:cx3="http://schemas.microsoft.com/office/drawing/2016/5/9/chartex" xmlns:cx4="http://schemas.microsoft.com/office/drawing/2016/5/10/chartex" xmlns:cx5="http://schemas.microsoft.com/office/drawing/2016/5/11/chartex" xmlns:cx6="http://schemas.microsoft.com/office/drawing/2016/5/12/chartex" xmlns:cx7="http://schemas.microsoft.com/office/drawing/2016/5/13/chartex" xmlns:cx8="http://schemas.microsoft.com/office/drawing/2016/5/14/chartex" xmlns:mc="http://schemas.openxmlformats.org/markup-compatibility/2006" xmlns:aink="http://schemas.microsoft.com/office/drawing/2016/ink" xmlns:am3d="http://schemas.microsoft.com/office/drawing/2017/model3d" xmlns:o="urn:schemas-microsoft-com:office:office" xmlns:r="http://schemas.openxmlformats.org/officeDocument/2006/relationships" xmlns:m="http://schemas.openxmlformats.org/officeDocument/2006/math" xmlns:v="urn:schemas-microsoft-com:vml" xmlns:wp14="http://schemas.microsoft.com/office/word/2010/wordprocessingDrawing" xmlns:wp="http://schemas.openxmlformats.org/drawingml/2006/wordprocessingDrawing" xmlns:w10="urn:schemas-microsoft-com:office:word" xmlns:w="http://schemas.openxmlformats.org/wordprocessingml/2006/main" xmlns:w14="http://schemas.microsoft.com/office/word/2010/wordml" xmlns:w15="http://schemas.microsoft.com/office/word/2012/wordml" xmlns:w16cex="http://schemas.microsoft.com/office/word/2018/wordml/cex" xmlns:w16cid="http://schemas.microsoft.com/office/word/2016/wordml/cid" xmlns:w16="http://schemas.microsoft.com/office/word/2018/wordml" xmlns:w16sdtdh="http://schemas.microsoft.com/office/word/2020/wordml/sdtdatahash" xmlns:w16se="http://schemas.microsoft.com/office/word/2015/wordml/symex" xmlns:wpg="http://schemas.microsoft.com/office/word/2010/wordprocessingGroup" xmlns:wpi="http://schemas.microsoft.com/office/word/2010/wordprocessingInk" xmlns:wne="http://schemas.microsoft.com/office/word/2006/wordml" xmlns:wps="http://schemas.microsoft.com/office/word/2010/wordprocessingShape" mc:Ignorable="w14 w15 w16se w16cid w16 w16cex w16sdtdh wp14">
-  <w16cex:commentExtensible w16cex:durableId="25FD510F" w16cex:dateUtc="2022-04-10T10:50:00Z"/>
-  <w16cex:commentExtensible w16cex:durableId="25FFDD66" w16cex:dateUtc="2022-04-12T09:13:00Z"/>
-  <w16cex:commentExtensible w16cex:durableId="25FFDF80" w16cex:dateUtc="2022-04-12T09:22:00Z"/>
-</w16cex:commentsExtensible>
-</file>
-
-<file path=word/commentsIds.xml><?xml version="1.0" encoding="utf-8"?>
-<w16cid:commentsIds xmlns:wpc="http://schemas.microsoft.com/office/word/2010/wordprocessingCanvas" xmlns:cx="http://schemas.microsoft.com/office/drawing/2014/chartex" xmlns:cx1="http://schemas.microsoft.com/office/drawing/2015/9/8/chartex" xmlns:cx2="http://schemas.microsoft.com/office/drawing/2015/10/21/chartex" xmlns:cx3="http://schemas.microsoft.com/office/drawing/2016/5/9/chartex" xmlns:cx4="http://schemas.microsoft.com/office/drawing/2016/5/10/chartex" xmlns:cx5="http://schemas.microsoft.com/office/drawing/2016/5/11/chartex" xmlns:cx6="http://schemas.microsoft.com/office/drawing/2016/5/12/chartex" xmlns:cx7="http://schemas.microsoft.com/office/drawing/2016/5/13/chartex" xmlns:cx8="http://schemas.microsoft.com/office/drawing/2016/5/14/chartex" xmlns:mc="http://schemas.openxmlformats.org/markup-compatibility/2006" xmlns:aink="http://schemas.microsoft.com/office/drawing/2016/ink" xmlns:am3d="http://schemas.microsoft.com/office/drawing/2017/model3d" xmlns:o="urn:schemas-microsoft-com:office:office" xmlns:r="http://schemas.openxmlformats.org/officeDocument/2006/relationships" xmlns:m="http://schemas.openxmlformats.org/officeDocument/2006/math" xmlns:v="urn:schemas-microsoft-com:vml" xmlns:wp14="http://schemas.microsoft.com/office/word/2010/wordprocessingDrawing" xmlns:wp="http://schemas.openxmlformats.org/drawingml/2006/wordprocessingDrawing" xmlns:w10="urn:schemas-microsoft-com:office:word" xmlns:w="http://schemas.openxmlformats.org/wordprocessingml/2006/main" xmlns:w14="http://schemas.microsoft.com/office/word/2010/wordml" xmlns:w15="http://schemas.microsoft.com/office/word/2012/wordml" xmlns:w16cex="http://schemas.microsoft.com/office/word/2018/wordml/cex" xmlns:w16cid="http://schemas.microsoft.com/office/word/2016/wordml/cid" xmlns:w16="http://schemas.microsoft.com/office/word/2018/wordml" xmlns:w16sdtdh="http://schemas.microsoft.com/office/word/2020/wordml/sdtdatahash" xmlns:w16se="http://schemas.microsoft.com/office/word/2015/wordml/symex" xmlns:wpg="http://schemas.microsoft.com/office/word/2010/wordprocessingGroup" xmlns:wpi="http://schemas.microsoft.com/office/word/2010/wordprocessingInk" xmlns:wne="http://schemas.microsoft.com/office/word/2006/wordml" xmlns:wps="http://schemas.microsoft.com/office/word/2010/wordprocessingShape" mc:Ignorable="w14 w15 w16se w16cid w16 w16cex w16sdtdh wp14">
-  <w16cid:commentId w16cid:paraId="5E92886E" w16cid:durableId="25FD510F"/>
-  <w16cid:commentId w16cid:paraId="7BAAF32A" w16cid:durableId="25FFDD66"/>
-  <w16cid:commentId w16cid:paraId="30DD0A45" w16cid:durableId="25FFDF80"/>
-</w16cid:commentsIds>
-</file>
-
-<file path=word/people.xml><?xml version="1.0" encoding="utf-8"?>
-<w15:people xmlns:wpc="http://schemas.microsoft.com/office/word/2010/wordprocessingCanvas" xmlns:cx="http://schemas.microsoft.com/office/drawing/2014/chartex" xmlns:cx1="http://schemas.microsoft.com/office/drawing/2015/9/8/chartex" xmlns:cx2="http://schemas.microsoft.com/office/drawing/2015/10/21/chartex" xmlns:cx3="http://schemas.microsoft.com/office/drawing/2016/5/9/chartex" xmlns:cx4="http://schemas.microsoft.com/office/drawing/2016/5/10/chartex" xmlns:cx5="http://schemas.microsoft.com/office/drawing/2016/5/11/chartex" xmlns:cx6="http://schemas.microsoft.com/office/drawing/2016/5/12/chartex" xmlns:cx7="http://schemas.microsoft.com/office/drawing/2016/5/13/chartex" xmlns:cx8="http://schemas.microsoft.com/office/drawing/2016/5/14/chartex" xmlns:mc="http://schemas.openxmlformats.org/markup-compatibility/2006" xmlns:aink="http://schemas.microsoft.com/office/drawing/2016/ink" xmlns:am3d="http://schemas.microsoft.com/office/drawing/2017/model3d" xmlns:o="urn:schemas-microsoft-com:office:office" xmlns:r="http://schemas.openxmlformats.org/officeDocument/2006/relationships" xmlns:m="http://schemas.openxmlformats.org/officeDocument/2006/math" xmlns:v="urn:schemas-microsoft-com:vml" xmlns:wp14="http://schemas.microsoft.com/office/word/2010/wordprocessingDrawing" xmlns:wp="http://schemas.openxmlformats.org/drawingml/2006/wordprocessingDrawing" xmlns:w10="urn:schemas-microsoft-com:office:word" xmlns:w="http://schemas.openxmlformats.org/wordprocessingml/2006/main" xmlns:w14="http://schemas.microsoft.com/office/word/2010/wordml" xmlns:w15="http://schemas.microsoft.com/office/word/2012/wordml" xmlns:w16cex="http://schemas.microsoft.com/office/word/2018/wordml/cex" xmlns:w16cid="http://schemas.microsoft.com/office/word/2016/wordml/cid" xmlns:w16="http://schemas.microsoft.com/office/word/2018/wordml" xmlns:w16sdtdh="http://schemas.microsoft.com/office/word/2020/wordml/sdtdatahash" xmlns:w16se="http://schemas.microsoft.com/office/word/2015/wordml/symex" xmlns:wpg="http://schemas.microsoft.com/office/word/2010/wordprocessingGroup" xmlns:wpi="http://schemas.microsoft.com/office/word/2010/wordprocessingInk" xmlns:wne="http://schemas.microsoft.com/office/word/2006/wordml" xmlns:wps="http://schemas.microsoft.com/office/word/2010/wordprocessingShape" mc:Ignorable="w14 w15 w16se w16cid w16 w16cex w16sdtdh wp14">
-  <w15:person w15:author="Sean Joseph Hughes">
-    <w15:presenceInfo w15:providerId="None" w15:userId="Sean Joseph Hughes"/>
-  </w15:person>
-</w15:people>
 </file>
 
 <file path=word/styles.xml><?xml version="1.0" encoding="utf-8"?>

</xml_diff>

<commit_message>
Revised manuscript and response to reviewers (BRM Round 2)
</commit_message>
<xml_diff>
--- a/manuscript/BRM/Round 2/Response to Reviewer Comments.docx
+++ b/manuscript/BRM/Round 2/Response to Reviewer Comments.docx
@@ -491,27 +491,7 @@
           <w:shd w:val="clear" w:color="auto" w:fill="FFFFFF"/>
           <w:lang w:val="en-US"/>
         </w:rPr>
-        <w:t xml:space="preserve">AMP, participants don’t necessarily pause after </w:t>
-      </w:r>
-      <w:proofErr w:type="gramStart"/>
-      <w:r>
-        <w:rPr>
-          <w:rFonts w:ascii="Segoe UI" w:hAnsi="Segoe UI" w:cs="Segoe UI"/>
-          <w:color w:val="201F1E"/>
-          <w:shd w:val="clear" w:color="auto" w:fill="FFFFFF"/>
-          <w:lang w:val="en-US"/>
-        </w:rPr>
-        <w:t>each and every</w:t>
-      </w:r>
-      <w:proofErr w:type="gramEnd"/>
-      <w:r>
-        <w:rPr>
-          <w:rFonts w:ascii="Segoe UI" w:hAnsi="Segoe UI" w:cs="Segoe UI"/>
-          <w:color w:val="201F1E"/>
-          <w:shd w:val="clear" w:color="auto" w:fill="FFFFFF"/>
-          <w:lang w:val="en-US"/>
-        </w:rPr>
-        <w:t xml:space="preserve"> prime-target presentation, reflect on what they just saw, and then use this information to inform every individual target evaluation that they make. </w:t>
+        <w:t xml:space="preserve">AMP, participants don’t necessarily pause after each and every prime-target presentation, reflect on what they just saw, and then use this information to inform every individual target evaluation that they make. </w:t>
       </w:r>
       <w:r>
         <w:rPr>
@@ -778,27 +758,7 @@
           <w:shd w:val="clear" w:color="auto" w:fill="FFFFFF"/>
           <w:lang w:val="en-US"/>
         </w:rPr>
-        <w:t xml:space="preserve"> </w:t>
-      </w:r>
-      <w:proofErr w:type="gramStart"/>
-      <w:r>
-        <w:rPr>
-          <w:rFonts w:ascii="Segoe UI" w:hAnsi="Segoe UI" w:cs="Segoe UI"/>
-          <w:color w:val="201F1E"/>
-          <w:shd w:val="clear" w:color="auto" w:fill="FFFFFF"/>
-          <w:lang w:val="en-US"/>
-        </w:rPr>
-        <w:t>early on in the</w:t>
-      </w:r>
-      <w:proofErr w:type="gramEnd"/>
-      <w:r>
-        <w:rPr>
-          <w:rFonts w:ascii="Segoe UI" w:hAnsi="Segoe UI" w:cs="Segoe UI"/>
-          <w:color w:val="201F1E"/>
-          <w:shd w:val="clear" w:color="auto" w:fill="FFFFFF"/>
-          <w:lang w:val="en-US"/>
-        </w:rPr>
-        <w:t xml:space="preserve"> task may lead them to generate inferences that influence their subsequent performance </w:t>
+        <w:t xml:space="preserve"> early on in the task may lead them to generate inferences that influence their subsequent performance </w:t>
       </w:r>
       <w:r>
         <w:rPr>
@@ -1089,7 +1049,6 @@
           <w:lang w:val="en-US"/>
         </w:rPr>
       </w:pPr>
-      <w:proofErr w:type="gramStart"/>
       <w:r>
         <w:rPr>
           <w:rFonts w:ascii="Segoe UI" w:hAnsi="Segoe UI" w:cs="Segoe UI"/>
@@ -1117,91 +1076,7 @@
           <w:shd w:val="clear" w:color="auto" w:fill="FFFFFF"/>
           <w:lang w:val="en-US"/>
         </w:rPr>
-        <w:t>Our</w:t>
-      </w:r>
-      <w:proofErr w:type="gramEnd"/>
-      <w:r>
-        <w:rPr>
-          <w:rFonts w:ascii="Segoe UI" w:hAnsi="Segoe UI" w:cs="Segoe UI"/>
-          <w:i/>
-          <w:iCs/>
-          <w:color w:val="201F1E"/>
-          <w:shd w:val="clear" w:color="auto" w:fill="FFFFFF"/>
-          <w:lang w:val="en-US"/>
-        </w:rPr>
-        <w:t xml:space="preserve"> findings highlight a deep connection between performance on the IA-AMP and standard AMP. The fact that performance on the IA-AMP predicts the magnitude of standard AMPs that either come before or after it, both within and between different attitude domains, and when influence awareness is measured in different prospective and retrospective manners indicates that what holds in the former likely plays out in the latter. But this raises the question – how does influence awareness play out in standard AMPs? Is it that participants pause after </w:t>
-      </w:r>
-      <w:proofErr w:type="gramStart"/>
-      <w:r>
-        <w:rPr>
-          <w:rFonts w:ascii="Segoe UI" w:hAnsi="Segoe UI" w:cs="Segoe UI"/>
-          <w:i/>
-          <w:iCs/>
-          <w:color w:val="201F1E"/>
-          <w:shd w:val="clear" w:color="auto" w:fill="FFFFFF"/>
-          <w:lang w:val="en-US"/>
-        </w:rPr>
-        <w:t>each and every</w:t>
-      </w:r>
-      <w:proofErr w:type="gramEnd"/>
-      <w:r>
-        <w:rPr>
-          <w:rFonts w:ascii="Segoe UI" w:hAnsi="Segoe UI" w:cs="Segoe UI"/>
-          <w:i/>
-          <w:iCs/>
-          <w:color w:val="201F1E"/>
-          <w:shd w:val="clear" w:color="auto" w:fill="FFFFFF"/>
-          <w:lang w:val="en-US"/>
-        </w:rPr>
-        <w:t xml:space="preserve"> prime-target presentation, reflect on what they just saw, and then use this information to inform every individual target evaluation that they make? This seems unlikely to us given that trial latencies (while not critical to the effect or the task) are typically short. One alternative is that people don’t stop and reflect on every standard AMP trial but do stop and reflect on multiple trials, and this awareness of the prime’s influence grows as one completes the task. Yet another alternative is that stopping and reflecting on a single trial </w:t>
-      </w:r>
-      <w:proofErr w:type="gramStart"/>
-      <w:r>
-        <w:rPr>
-          <w:rFonts w:ascii="Segoe UI" w:hAnsi="Segoe UI" w:cs="Segoe UI"/>
-          <w:i/>
-          <w:iCs/>
-          <w:color w:val="201F1E"/>
-          <w:shd w:val="clear" w:color="auto" w:fill="FFFFFF"/>
-          <w:lang w:val="en-US"/>
-        </w:rPr>
-        <w:t>early on in the</w:t>
-      </w:r>
-      <w:proofErr w:type="gramEnd"/>
-      <w:r>
-        <w:rPr>
-          <w:rFonts w:ascii="Segoe UI" w:hAnsi="Segoe UI" w:cs="Segoe UI"/>
-          <w:i/>
-          <w:iCs/>
-          <w:color w:val="201F1E"/>
-          <w:shd w:val="clear" w:color="auto" w:fill="FFFFFF"/>
-          <w:lang w:val="en-US"/>
-        </w:rPr>
-        <w:t xml:space="preserve"> task may lead people to generate inferences that influence how they subsequently perform (e.g., “Certain primes keep influencing how I respond…” or “Certain stimuli [primes] keep flashing up on screen…maybe I’m supposed to respond to them in a particular way…”). In other words, as one Reviewer suggested, responding to the targets than follow primes may make people self-conscious about their performance, and attune them to possible explanations for that performance, that subsequently influence it. In short, future research could examine how influence awareness </w:t>
-      </w:r>
-      <w:proofErr w:type="gramStart"/>
-      <w:r>
-        <w:rPr>
-          <w:rFonts w:ascii="Segoe UI" w:hAnsi="Segoe UI" w:cs="Segoe UI"/>
-          <w:i/>
-          <w:iCs/>
-          <w:color w:val="201F1E"/>
-          <w:shd w:val="clear" w:color="auto" w:fill="FFFFFF"/>
-          <w:lang w:val="en-US"/>
-        </w:rPr>
-        <w:t>actually plays</w:t>
-      </w:r>
-      <w:proofErr w:type="gramEnd"/>
-      <w:r>
-        <w:rPr>
-          <w:rFonts w:ascii="Segoe UI" w:hAnsi="Segoe UI" w:cs="Segoe UI"/>
-          <w:i/>
-          <w:iCs/>
-          <w:color w:val="201F1E"/>
-          <w:shd w:val="clear" w:color="auto" w:fill="FFFFFF"/>
-          <w:lang w:val="en-US"/>
-        </w:rPr>
-        <w:t xml:space="preserve"> out within the standard AMP. This would not only provide useful information about the task itself, but also about influence awareness as a process.</w:t>
+        <w:t>Our findings highlight a deep connection between performance on the IA-AMP and standard AMP. The fact that performance on the IA-AMP predicts the magnitude of standard AMPs that either come before or after it, both within and between different attitude domains, and when influence awareness is measured in different prospective and retrospective manners indicates that what holds in the former likely plays out in the latter. But this raises the question – how does influence awareness play out in standard AMPs? Is it that participants pause after each and every prime-target presentation, reflect on what they just saw, and then use this information to inform every individual target evaluation that they make? This seems unlikely to us given that trial latencies (while not critical to the effect or the task) are typically short. One alternative is that people don’t stop and reflect on every standard AMP trial but do stop and reflect on multiple trials, and this awareness of the prime’s influence grows as one completes the task. Yet another alternative is that stopping and reflecting on a single trial early on in the task may lead people to generate inferences that influence how they subsequently perform (e.g., “Certain primes keep influencing how I respond…” or “Certain stimuli [primes] keep flashing up on screen…maybe I’m supposed to respond to them in a particular way…”). In other words, as one Reviewer suggested, responding to the targets than follow primes may make people self-conscious about their performance, and attune them to possible explanations for that performance, that subsequently influence it. In short, future research could examine how influence awareness actually plays out within the standard AMP. This would not only provide useful information about the task itself, but also about influence awareness as a process.</w:t>
       </w:r>
       <w:r>
         <w:rPr>
@@ -2213,19 +2088,8 @@
           <w:shd w:val="clear" w:color="auto" w:fill="FFFFFF"/>
           <w:lang w:val="en-US"/>
         </w:rPr>
-        <w:t xml:space="preserve">wareness” and “intentionality” are not clearly delineated </w:t>
-      </w:r>
-      <w:proofErr w:type="gramStart"/>
-      <w:r>
-        <w:rPr>
-          <w:rFonts w:ascii="Segoe UI" w:hAnsi="Segoe UI" w:cs="Segoe UI"/>
-          <w:color w:val="201F1E"/>
-          <w:shd w:val="clear" w:color="auto" w:fill="FFFFFF"/>
-          <w:lang w:val="en-US"/>
-        </w:rPr>
-        <w:t>concepts</w:t>
-      </w:r>
-      <w:proofErr w:type="gramEnd"/>
+        <w:t>wareness” and “intentionality” are not clearly delineated concepts</w:t>
+      </w:r>
       <w:r>
         <w:rPr>
           <w:rFonts w:ascii="Segoe UI" w:hAnsi="Segoe UI" w:cs="Segoe UI"/>
@@ -2386,27 +2250,7 @@
           <w:shd w:val="clear" w:color="auto" w:fill="FFFFFF"/>
           <w:lang w:val="en-US"/>
         </w:rPr>
-        <w:t xml:space="preserve">&amp; </w:t>
-      </w:r>
-      <w:proofErr w:type="spellStart"/>
-      <w:r>
-        <w:rPr>
-          <w:rFonts w:ascii="Segoe UI" w:hAnsi="Segoe UI" w:cs="Segoe UI"/>
-          <w:color w:val="201F1E"/>
-          <w:shd w:val="clear" w:color="auto" w:fill="FFFFFF"/>
-          <w:lang w:val="en-US"/>
-        </w:rPr>
-        <w:t>Hütter</w:t>
-      </w:r>
-      <w:proofErr w:type="spellEnd"/>
-      <w:r>
-        <w:rPr>
-          <w:rFonts w:ascii="Segoe UI" w:hAnsi="Segoe UI" w:cs="Segoe UI"/>
-          <w:color w:val="201F1E"/>
-          <w:shd w:val="clear" w:color="auto" w:fill="FFFFFF"/>
-          <w:lang w:val="en-US"/>
-        </w:rPr>
-        <w:t>, 2020</w:t>
+        <w:t>&amp; Hütter, 2020</w:t>
       </w:r>
       <w:r>
         <w:rPr>
@@ -2906,27 +2750,7 @@
           <w:shd w:val="clear" w:color="auto" w:fill="FFFFFF"/>
           <w:lang w:val="en-US"/>
         </w:rPr>
-        <w:t xml:space="preserve">the presence of </w:t>
-      </w:r>
-      <w:proofErr w:type="gramStart"/>
-      <w:r>
-        <w:rPr>
-          <w:rFonts w:ascii="Segoe UI" w:hAnsi="Segoe UI" w:cs="Segoe UI"/>
-          <w:color w:val="201F1E"/>
-          <w:shd w:val="clear" w:color="auto" w:fill="FFFFFF"/>
-          <w:lang w:val="en-US"/>
-        </w:rPr>
-        <w:t>particular stimuli</w:t>
-      </w:r>
-      <w:proofErr w:type="gramEnd"/>
-      <w:r>
-        <w:rPr>
-          <w:rFonts w:ascii="Segoe UI" w:hAnsi="Segoe UI" w:cs="Segoe UI"/>
-          <w:color w:val="201F1E"/>
-          <w:shd w:val="clear" w:color="auto" w:fill="FFFFFF"/>
-          <w:lang w:val="en-US"/>
-        </w:rPr>
-        <w:t xml:space="preserve"> and response requirements in a given procedure</w:t>
+        <w:t>the presence of particular stimuli and response requirements in a given procedure</w:t>
       </w:r>
       <w:r>
         <w:rPr>
@@ -3451,27 +3275,7 @@
           <w:shd w:val="clear" w:color="auto" w:fill="FFFFFF"/>
           <w:lang w:val="en-US"/>
         </w:rPr>
-        <w:t xml:space="preserve"> Reviewer 1 nicely acknowledges this in their reference to Hahn and </w:t>
-      </w:r>
-      <w:proofErr w:type="spellStart"/>
-      <w:r>
-        <w:rPr>
-          <w:rFonts w:ascii="Segoe UI" w:hAnsi="Segoe UI" w:cs="Segoe UI"/>
-          <w:color w:val="201F1E"/>
-          <w:shd w:val="clear" w:color="auto" w:fill="FFFFFF"/>
-          <w:lang w:val="en-US"/>
-        </w:rPr>
-        <w:t>Goedderz</w:t>
-      </w:r>
-      <w:proofErr w:type="spellEnd"/>
-      <w:r>
-        <w:rPr>
-          <w:rFonts w:ascii="Segoe UI" w:hAnsi="Segoe UI" w:cs="Segoe UI"/>
-          <w:color w:val="201F1E"/>
-          <w:shd w:val="clear" w:color="auto" w:fill="FFFFFF"/>
-          <w:lang w:val="en-US"/>
-        </w:rPr>
-        <w:t xml:space="preserve"> (2020). </w:t>
+        <w:t xml:space="preserve"> Reviewer 1 nicely acknowledges this in their reference to Hahn and Goedderz (2020). </w:t>
       </w:r>
       <w:r>
         <w:rPr>
@@ -3875,27 +3679,7 @@
           <w:shd w:val="clear" w:color="auto" w:fill="FFFFFF"/>
           <w:lang w:val="en-US"/>
         </w:rPr>
-        <w:t xml:space="preserve">he term ‘implicit’ does not represent an all-or-nothing concept, but rather is an umbrella term which refers to a set of automaticity conditions under which mental processes are said to operate. The effects obtained from an indirect procedure are assumed to occur under one or more of these automaticity conditions. </w:t>
-      </w:r>
-      <w:proofErr w:type="gramStart"/>
-      <w:r>
-        <w:rPr>
-          <w:rFonts w:ascii="Segoe UI" w:hAnsi="Segoe UI" w:cs="Segoe UI"/>
-          <w:color w:val="201F1E"/>
-          <w:shd w:val="clear" w:color="auto" w:fill="FFFFFF"/>
-          <w:lang w:val="en-US"/>
-        </w:rPr>
-        <w:t>Thus</w:t>
-      </w:r>
-      <w:proofErr w:type="gramEnd"/>
-      <w:r>
-        <w:rPr>
-          <w:rFonts w:ascii="Segoe UI" w:hAnsi="Segoe UI" w:cs="Segoe UI"/>
-          <w:color w:val="201F1E"/>
-          <w:shd w:val="clear" w:color="auto" w:fill="FFFFFF"/>
-          <w:lang w:val="en-US"/>
-        </w:rPr>
-        <w:t xml:space="preserve"> to describe a measure or effect as implicit requires that one is clear about the exact automaticity conditions relevant to that effect. </w:t>
+        <w:t xml:space="preserve">he term ‘implicit’ does not represent an all-or-nothing concept, but rather is an umbrella term which refers to a set of automaticity conditions under which mental processes are said to operate. The effects obtained from an indirect procedure are assumed to occur under one or more of these automaticity conditions. Thus to describe a measure or effect as implicit requires that one is clear about the exact automaticity conditions relevant to that effect. </w:t>
       </w:r>
     </w:p>
     <w:p>
@@ -3935,27 +3719,7 @@
           <w:shd w:val="clear" w:color="auto" w:fill="FFFFFF"/>
           <w:lang w:val="en-US"/>
         </w:rPr>
-        <w:t xml:space="preserve"> </w:t>
-      </w:r>
-      <w:proofErr w:type="gramStart"/>
-      <w:r>
-        <w:rPr>
-          <w:rFonts w:ascii="Segoe UI" w:hAnsi="Segoe UI" w:cs="Segoe UI"/>
-          <w:color w:val="201F1E"/>
-          <w:shd w:val="clear" w:color="auto" w:fill="FFFFFF"/>
-          <w:lang w:val="en-US"/>
-        </w:rPr>
-        <w:t>particular automaticity</w:t>
-      </w:r>
-      <w:proofErr w:type="gramEnd"/>
-      <w:r>
-        <w:rPr>
-          <w:rFonts w:ascii="Segoe UI" w:hAnsi="Segoe UI" w:cs="Segoe UI"/>
-          <w:color w:val="201F1E"/>
-          <w:shd w:val="clear" w:color="auto" w:fill="FFFFFF"/>
-          <w:lang w:val="en-US"/>
-        </w:rPr>
-        <w:t xml:space="preserve"> condition (awareness), and one particular type of awareness (influence awareness). </w:t>
+        <w:t xml:space="preserve"> particular automaticity condition (awareness), and one particular type of awareness (influence awareness). </w:t>
       </w:r>
     </w:p>
     <w:p>
@@ -4536,55 +4300,7 @@
           <w:shd w:val="clear" w:color="auto" w:fill="FFFFFF"/>
           <w:lang w:val="en-US"/>
         </w:rPr>
-        <w:t xml:space="preserve">Our work focused on one </w:t>
-      </w:r>
-      <w:proofErr w:type="gramStart"/>
-      <w:r>
-        <w:rPr>
-          <w:rFonts w:ascii="Segoe UI" w:hAnsi="Segoe UI" w:cs="Segoe UI"/>
-          <w:i/>
-          <w:iCs/>
-          <w:color w:val="201F1E"/>
-          <w:shd w:val="clear" w:color="auto" w:fill="FFFFFF"/>
-          <w:lang w:val="en-US"/>
-        </w:rPr>
-        <w:t>particular automaticity</w:t>
-      </w:r>
-      <w:proofErr w:type="gramEnd"/>
-      <w:r>
-        <w:rPr>
-          <w:rFonts w:ascii="Segoe UI" w:hAnsi="Segoe UI" w:cs="Segoe UI"/>
-          <w:i/>
-          <w:iCs/>
-          <w:color w:val="201F1E"/>
-          <w:shd w:val="clear" w:color="auto" w:fill="FFFFFF"/>
-          <w:lang w:val="en-US"/>
-        </w:rPr>
-        <w:t xml:space="preserve"> condition (awareness), and one particular sub-type of awareness (influence awareness). It would be interesting to explore if other types of awareness also impact AMP effects in the way that influence awareness does. For instance, are AMP effects are moderated by a participant’s awareness of the content under investigation (i.e., that they have an automatic evaluative preference for one group over another). Or their awareness of how their automatic content is being assessed by the task (e.g., via speeded categorization of one social group with positive words and a second group with negative words as in the IAT). Or the presence of </w:t>
-      </w:r>
-      <w:proofErr w:type="gramStart"/>
-      <w:r>
-        <w:rPr>
-          <w:rFonts w:ascii="Segoe UI" w:hAnsi="Segoe UI" w:cs="Segoe UI"/>
-          <w:i/>
-          <w:iCs/>
-          <w:color w:val="201F1E"/>
-          <w:shd w:val="clear" w:color="auto" w:fill="FFFFFF"/>
-          <w:lang w:val="en-US"/>
-        </w:rPr>
-        <w:t>particular stimuli</w:t>
-      </w:r>
-      <w:proofErr w:type="gramEnd"/>
-      <w:r>
-        <w:rPr>
-          <w:rFonts w:ascii="Segoe UI" w:hAnsi="Segoe UI" w:cs="Segoe UI"/>
-          <w:i/>
-          <w:iCs/>
-          <w:color w:val="201F1E"/>
-          <w:shd w:val="clear" w:color="auto" w:fill="FFFFFF"/>
-          <w:lang w:val="en-US"/>
-        </w:rPr>
-        <w:t xml:space="preserve"> and response requirements in the procedure (e.g., that a black person is being presented as a prime stimulus). Or their awareness of the origin of their AMP effects (e.g., stemming from society or their personal learning history).</w:t>
+        <w:t>Our work focused on one particular automaticity condition (awareness), and one particular sub-type of awareness (influence awareness). It would be interesting to explore if other types of awareness also impact AMP effects in the way that influence awareness does. For instance, are AMP effects are moderated by a participant’s awareness of the content under investigation (i.e., that they have an automatic evaluative preference for one group over another). Or their awareness of how their automatic content is being assessed by the task (e.g., via speeded categorization of one social group with positive words and a second group with negative words as in the IAT). Or the presence of particular stimuli and response requirements in the procedure (e.g., that a black person is being presented as a prime stimulus). Or their awareness of the origin of their AMP effects (e.g., stemming from society or their personal learning history).</w:t>
       </w:r>
     </w:p>
     <w:p>
@@ -4605,55 +4321,7 @@
           <w:shd w:val="clear" w:color="auto" w:fill="FFFFFF"/>
           <w:lang w:val="en-US"/>
         </w:rPr>
-        <w:t xml:space="preserve">Similarly, it would </w:t>
-      </w:r>
-      <w:proofErr w:type="gramStart"/>
-      <w:r>
-        <w:rPr>
-          <w:rFonts w:ascii="Segoe UI" w:hAnsi="Segoe UI" w:cs="Segoe UI"/>
-          <w:i/>
-          <w:iCs/>
-          <w:color w:val="201F1E"/>
-          <w:shd w:val="clear" w:color="auto" w:fill="FFFFFF"/>
-          <w:lang w:val="en-US"/>
-        </w:rPr>
-        <w:t>interesting</w:t>
-      </w:r>
-      <w:proofErr w:type="gramEnd"/>
-      <w:r>
-        <w:rPr>
-          <w:rFonts w:ascii="Segoe UI" w:hAnsi="Segoe UI" w:cs="Segoe UI"/>
-          <w:i/>
-          <w:iCs/>
-          <w:color w:val="201F1E"/>
-          <w:shd w:val="clear" w:color="auto" w:fill="FFFFFF"/>
-          <w:lang w:val="en-US"/>
-        </w:rPr>
-        <w:t xml:space="preserve"> to explore if and how awareness interacts with other automaticity conditions, and how their interaction contributes to the AMP effect. Take, for instance, intention. Is it that awareness of the prime’s influence on target evaluations is a precondition for intentional responding (i.e., one can only intend to respond to the target in-line with the prime once they are aware of both stimuli and the latter’s relationship to the former)? Is it a pre-condition for controlling how one responds (demand) or for combatting the unwanted influence of certain stimuli over automatic behavior (e.g., if one wants to exert control over their automatic responses </w:t>
-      </w:r>
-      <w:proofErr w:type="gramStart"/>
-      <w:r>
-        <w:rPr>
-          <w:rFonts w:ascii="Segoe UI" w:hAnsi="Segoe UI" w:cs="Segoe UI"/>
-          <w:i/>
-          <w:iCs/>
-          <w:color w:val="201F1E"/>
-          <w:shd w:val="clear" w:color="auto" w:fill="FFFFFF"/>
-          <w:lang w:val="en-US"/>
-        </w:rPr>
-        <w:t>do</w:t>
-      </w:r>
-      <w:proofErr w:type="gramEnd"/>
-      <w:r>
-        <w:rPr>
-          <w:rFonts w:ascii="Segoe UI" w:hAnsi="Segoe UI" w:cs="Segoe UI"/>
-          <w:i/>
-          <w:iCs/>
-          <w:color w:val="201F1E"/>
-          <w:shd w:val="clear" w:color="auto" w:fill="FFFFFF"/>
-          <w:lang w:val="en-US"/>
-        </w:rPr>
-        <w:t xml:space="preserve"> they first need to be aware of the relationship </w:t>
+        <w:t xml:space="preserve">Similarly, it would interesting to explore if and how awareness interacts with other automaticity conditions, and how their interaction contributes to the AMP effect. Take, for instance, intention. Is it that awareness of the prime’s influence on target evaluations is a precondition for intentional responding (i.e., one can only intend to respond to the target in-line with the prime once they are aware of both stimuli and the latter’s relationship to the former)? Is it a pre-condition for controlling how one responds (demand) or for combatting the unwanted influence of certain stimuli over automatic behavior (e.g., if one wants to exert control over their automatic responses do they first need to be aware of the relationship </w:t>
       </w:r>
       <w:r>
         <w:rPr>
@@ -4904,73 +4572,7 @@
           <w:color w:val="201F1E"/>
           <w:lang w:val="en-US"/>
         </w:rPr>
-        <w:t xml:space="preserve">see Hahn &amp; </w:t>
-      </w:r>
-      <w:proofErr w:type="spellStart"/>
-      <w:r>
-        <w:rPr>
-          <w:rFonts w:ascii="Segoe UI" w:hAnsi="Segoe UI" w:cs="Segoe UI"/>
-          <w:i/>
-          <w:iCs/>
-          <w:color w:val="201F1E"/>
-          <w:lang w:val="en-US"/>
-        </w:rPr>
-        <w:t>Goedderz</w:t>
-      </w:r>
-      <w:proofErr w:type="spellEnd"/>
-      <w:r>
-        <w:rPr>
-          <w:rFonts w:ascii="Segoe UI" w:hAnsi="Segoe UI" w:cs="Segoe UI"/>
-          <w:i/>
-          <w:iCs/>
-          <w:color w:val="201F1E"/>
-          <w:lang w:val="en-US"/>
-        </w:rPr>
-        <w:t xml:space="preserve">, 2020; Corneille &amp; </w:t>
-      </w:r>
-      <w:proofErr w:type="spellStart"/>
-      <w:r>
-        <w:rPr>
-          <w:rFonts w:ascii="Segoe UI" w:hAnsi="Segoe UI" w:cs="Segoe UI"/>
-          <w:i/>
-          <w:iCs/>
-          <w:color w:val="201F1E"/>
-          <w:lang w:val="en-US"/>
-        </w:rPr>
-        <w:t>Hütter</w:t>
-      </w:r>
-      <w:proofErr w:type="spellEnd"/>
-      <w:r>
-        <w:rPr>
-          <w:rFonts w:ascii="Segoe UI" w:hAnsi="Segoe UI" w:cs="Segoe UI"/>
-          <w:i/>
-          <w:iCs/>
-          <w:color w:val="201F1E"/>
-          <w:lang w:val="en-US"/>
-        </w:rPr>
-        <w:t xml:space="preserve">, 2020). It is for this reason that we continually made reference to influence awareness throughout this </w:t>
-      </w:r>
-      <w:proofErr w:type="gramStart"/>
-      <w:r>
-        <w:rPr>
-          <w:rFonts w:ascii="Segoe UI" w:hAnsi="Segoe UI" w:cs="Segoe UI"/>
-          <w:i/>
-          <w:iCs/>
-          <w:color w:val="201F1E"/>
-          <w:lang w:val="en-US"/>
-        </w:rPr>
-        <w:t>paper, and</w:t>
-      </w:r>
-      <w:proofErr w:type="gramEnd"/>
-      <w:r>
-        <w:rPr>
-          <w:rFonts w:ascii="Segoe UI" w:hAnsi="Segoe UI" w:cs="Segoe UI"/>
-          <w:i/>
-          <w:iCs/>
-          <w:color w:val="201F1E"/>
-          <w:lang w:val="en-US"/>
-        </w:rPr>
-        <w:t xml:space="preserve"> sought to measure it using a range of measures (e.g., trial-by-trial vs. post-hoc self-reports), attitude domains, and both prospectively and retrospectively</w:t>
+        <w:t>see Hahn &amp; Goedderz, 2020; Corneille &amp; Hütter, 2020). It is for this reason that we continually made reference to influence awareness throughout this paper, and sought to measure it using a range of measures (e.g., trial-by-trial vs. post-hoc self-reports), attitude domains, and both prospectively and retrospectively</w:t>
       </w:r>
       <w:r>
         <w:rPr>
@@ -5205,27 +4807,7 @@
           <w:shd w:val="clear" w:color="auto" w:fill="FFFFFF"/>
           <w:lang w:val="en-US"/>
         </w:rPr>
-        <w:t xml:space="preserve">In line with the Reviewer’s </w:t>
-      </w:r>
-      <w:proofErr w:type="gramStart"/>
-      <w:r>
-        <w:rPr>
-          <w:rFonts w:ascii="Segoe UI" w:hAnsi="Segoe UI" w:cs="Segoe UI"/>
-          <w:color w:val="201F1E"/>
-          <w:shd w:val="clear" w:color="auto" w:fill="FFFFFF"/>
-          <w:lang w:val="en-US"/>
-        </w:rPr>
-        <w:t>suggestion</w:t>
-      </w:r>
-      <w:proofErr w:type="gramEnd"/>
-      <w:r>
-        <w:rPr>
-          <w:rFonts w:ascii="Segoe UI" w:hAnsi="Segoe UI" w:cs="Segoe UI"/>
-          <w:color w:val="201F1E"/>
-          <w:shd w:val="clear" w:color="auto" w:fill="FFFFFF"/>
-          <w:lang w:val="en-US"/>
-        </w:rPr>
-        <w:t xml:space="preserve"> we have now include Means and SDs for AMP effects calculated on the basis of the “non-influenced” trials (see Table 2). </w:t>
+        <w:t xml:space="preserve">In line with the Reviewer’s suggestion we have now include Means and SDs for AMP effects calculated on the basis of the “non-influenced” trials (see Table 2). </w:t>
       </w:r>
     </w:p>
     <w:p>
@@ -5244,27 +4826,7 @@
           <w:shd w:val="clear" w:color="auto" w:fill="FFFFFF"/>
           <w:lang w:val="en-US"/>
         </w:rPr>
-        <w:t xml:space="preserve">Briefly, we did find (a) very small IA-AMP effects when computed </w:t>
-      </w:r>
-      <w:proofErr w:type="gramStart"/>
-      <w:r>
-        <w:rPr>
-          <w:rFonts w:ascii="Segoe UI" w:hAnsi="Segoe UI" w:cs="Segoe UI"/>
-          <w:color w:val="201F1E"/>
-          <w:shd w:val="clear" w:color="auto" w:fill="FFFFFF"/>
-          <w:lang w:val="en-US"/>
-        </w:rPr>
-        <w:t>on the basis of</w:t>
-      </w:r>
-      <w:proofErr w:type="gramEnd"/>
-      <w:r>
-        <w:rPr>
-          <w:rFonts w:ascii="Segoe UI" w:hAnsi="Segoe UI" w:cs="Segoe UI"/>
-          <w:color w:val="201F1E"/>
-          <w:shd w:val="clear" w:color="auto" w:fill="FFFFFF"/>
-          <w:lang w:val="en-US"/>
-        </w:rPr>
-        <w:t xml:space="preserve"> only “non-influence” aware trials, </w:t>
+        <w:t xml:space="preserve">Briefly, we did find (a) very small IA-AMP effects when computed on the basis of only “non-influence” aware trials, </w:t>
       </w:r>
       <w:r>
         <w:rPr>
@@ -5382,27 +4944,7 @@
           <w:shd w:val="clear" w:color="auto" w:fill="FFFFFF"/>
           <w:lang w:val="en-US"/>
         </w:rPr>
-        <w:t xml:space="preserve">making such a conclusion </w:t>
-      </w:r>
-      <w:proofErr w:type="gramStart"/>
-      <w:r>
-        <w:rPr>
-          <w:rFonts w:ascii="Segoe UI" w:hAnsi="Segoe UI" w:cs="Segoe UI"/>
-          <w:color w:val="201F1E"/>
-          <w:shd w:val="clear" w:color="auto" w:fill="FFFFFF"/>
-          <w:lang w:val="en-US"/>
-        </w:rPr>
-        <w:t>on the basis of</w:t>
-      </w:r>
-      <w:proofErr w:type="gramEnd"/>
-      <w:r>
-        <w:rPr>
-          <w:rFonts w:ascii="Segoe UI" w:hAnsi="Segoe UI" w:cs="Segoe UI"/>
-          <w:color w:val="201F1E"/>
-          <w:shd w:val="clear" w:color="auto" w:fill="FFFFFF"/>
-          <w:lang w:val="en-US"/>
-        </w:rPr>
-        <w:t xml:space="preserve"> </w:t>
+        <w:t xml:space="preserve">making such a conclusion on the basis of </w:t>
       </w:r>
       <w:r>
         <w:rPr>
@@ -5768,27 +5310,25 @@
           <w:shd w:val="clear" w:color="auto" w:fill="FFFFFF"/>
           <w:lang w:val="en-US"/>
         </w:rPr>
-        <w:t xml:space="preserve"> We appreciate and agree with the reviewer’s comments here. We wish to stick with our mixed-effects models as they are relevant to our analyses distinguishing subsets of trials vs. subsets of participants. However, we have now updated </w:t>
-      </w:r>
-      <w:proofErr w:type="gramStart"/>
-      <w:r>
-        <w:rPr>
-          <w:rFonts w:ascii="Segoe UI" w:hAnsi="Segoe UI" w:cs="Segoe UI"/>
-          <w:color w:val="201F1E"/>
-          <w:shd w:val="clear" w:color="auto" w:fill="FFFFFF"/>
-          <w:lang w:val="en-US"/>
-        </w:rPr>
-        <w:t>all of</w:t>
-      </w:r>
-      <w:proofErr w:type="gramEnd"/>
-      <w:r>
-        <w:rPr>
-          <w:rFonts w:ascii="Segoe UI" w:hAnsi="Segoe UI" w:cs="Segoe UI"/>
-          <w:color w:val="201F1E"/>
-          <w:shd w:val="clear" w:color="auto" w:fill="FFFFFF"/>
-          <w:lang w:val="en-US"/>
-        </w:rPr>
-        <w:t xml:space="preserve"> our logistic mixed-effects models’ random effects in line with the comments of the reviewer. Specifically, we now model a random intercept for prime identity in all models. As well as this, whereas previously we only modelled the random intercept of participant, we now also include random slopes for the prime type (i.e., to account for the fact that different participants may have different magnitudes of AMP effects). We believe our random effects structure is now in line with best practices for modelling implicit measures data.</w:t>
+        <w:t xml:space="preserve"> We appreciate and agree with the reviewer’s comments here. We wish to stick with our mixed-effects models as they are relevant to our analyses distinguishing subsets of trials vs. subsets of participants. However, we have now updated all of our logistic mixed-effects models’ random effects in line with the comments of the reviewer</w:t>
+      </w:r>
+      <w:r>
+        <w:rPr>
+          <w:rFonts w:ascii="Segoe UI" w:hAnsi="Segoe UI" w:cs="Segoe UI"/>
+          <w:color w:val="201F1E"/>
+          <w:shd w:val="clear" w:color="auto" w:fill="FFFFFF"/>
+          <w:lang w:val="en-US"/>
+        </w:rPr>
+        <w:t xml:space="preserve"> (see revised manuscript)</w:t>
+      </w:r>
+      <w:r>
+        <w:rPr>
+          <w:rFonts w:ascii="Segoe UI" w:hAnsi="Segoe UI" w:cs="Segoe UI"/>
+          <w:color w:val="201F1E"/>
+          <w:shd w:val="clear" w:color="auto" w:fill="FFFFFF"/>
+          <w:lang w:val="en-US"/>
+        </w:rPr>
+        <w:t>. Specifically, we now model a random intercept for prime identity in all models. As well as this, whereas previously we only modelled the random intercept of participant, we now also include random slopes for the prime type (i.e., to account for the fact that different participants may have different magnitudes of AMP effects). We believe our random effects structure is now in line with best practices for modelling implicit measures data.</w:t>
       </w:r>
     </w:p>
     <w:p>

</xml_diff>